<commit_message>
Added Finalized Project Report
</commit_message>
<xml_diff>
--- a/Documentation/ProjectReport.docx
+++ b/Documentation/ProjectReport.docx
@@ -12,227 +12,959 @@
     </w:p>
     <w:p>
       <w:pPr>
-        <w:rPr>
-          <w:rFonts w:ascii="Times New Roman" w:hAnsi="Times New Roman" w:cs="Times New Roman"/>
-          <w:lang w:val="en-US"/>
-        </w:rPr>
-      </w:pPr>
-    </w:p>
-    <w:p>
-      <w:pPr>
-        <w:rPr>
-          <w:rFonts w:ascii="Times New Roman" w:hAnsi="Times New Roman" w:cs="Times New Roman"/>
-          <w:lang w:val="en-US"/>
-        </w:rPr>
-      </w:pPr>
-    </w:p>
-    <w:p>
-      <w:pPr>
-        <w:rPr>
-          <w:rFonts w:ascii="Times New Roman" w:hAnsi="Times New Roman" w:cs="Times New Roman"/>
-          <w:lang w:val="en-US"/>
-        </w:rPr>
-      </w:pPr>
-    </w:p>
-    <w:p>
-      <w:pPr>
-        <w:rPr>
-          <w:rFonts w:ascii="Times New Roman" w:hAnsi="Times New Roman" w:cs="Times New Roman"/>
-          <w:lang w:val="en-US"/>
-        </w:rPr>
-      </w:pPr>
-    </w:p>
-    <w:p>
-      <w:pPr>
-        <w:rPr>
-          <w:rFonts w:ascii="Times New Roman" w:hAnsi="Times New Roman" w:cs="Times New Roman"/>
-          <w:lang w:val="en-US"/>
-        </w:rPr>
-      </w:pPr>
-    </w:p>
-    <w:p>
-      <w:pPr>
-        <w:rPr>
-          <w:rFonts w:ascii="Times New Roman" w:hAnsi="Times New Roman" w:cs="Times New Roman"/>
-          <w:lang w:val="en-US"/>
-        </w:rPr>
-      </w:pPr>
-    </w:p>
-    <w:p>
-      <w:pPr>
-        <w:rPr>
-          <w:rFonts w:ascii="Times New Roman" w:hAnsi="Times New Roman" w:cs="Times New Roman"/>
-          <w:lang w:val="en-US"/>
-        </w:rPr>
-      </w:pPr>
-    </w:p>
-    <w:p>
-      <w:pPr>
-        <w:rPr>
-          <w:rFonts w:ascii="Times New Roman" w:hAnsi="Times New Roman" w:cs="Times New Roman"/>
-          <w:lang w:val="en-US"/>
-        </w:rPr>
-      </w:pPr>
-    </w:p>
-    <w:p>
-      <w:pPr>
-        <w:rPr>
-          <w:rFonts w:ascii="Times New Roman" w:hAnsi="Times New Roman" w:cs="Times New Roman"/>
-          <w:lang w:val="en-US"/>
-        </w:rPr>
-      </w:pPr>
-    </w:p>
-    <w:p>
-      <w:pPr>
-        <w:rPr>
-          <w:rFonts w:ascii="Times New Roman" w:hAnsi="Times New Roman" w:cs="Times New Roman"/>
-          <w:lang w:val="en-US"/>
-        </w:rPr>
-      </w:pPr>
-    </w:p>
-    <w:p>
-      <w:pPr>
-        <w:rPr>
-          <w:rFonts w:ascii="Times New Roman" w:hAnsi="Times New Roman" w:cs="Times New Roman"/>
-          <w:lang w:val="en-US"/>
-        </w:rPr>
-      </w:pPr>
-    </w:p>
-    <w:p>
-      <w:pPr>
-        <w:rPr>
-          <w:rFonts w:ascii="Times New Roman" w:hAnsi="Times New Roman" w:cs="Times New Roman"/>
-          <w:lang w:val="en-US"/>
-        </w:rPr>
-      </w:pPr>
-    </w:p>
-    <w:p>
-      <w:pPr>
-        <w:rPr>
-          <w:rFonts w:ascii="Times New Roman" w:hAnsi="Times New Roman" w:cs="Times New Roman"/>
-          <w:lang w:val="en-US"/>
-        </w:rPr>
-      </w:pPr>
-    </w:p>
-    <w:p>
-      <w:pPr>
-        <w:rPr>
-          <w:rFonts w:ascii="Times New Roman" w:hAnsi="Times New Roman" w:cs="Times New Roman"/>
-          <w:lang w:val="en-US"/>
-        </w:rPr>
-      </w:pPr>
-    </w:p>
-    <w:p>
-      <w:pPr>
-        <w:rPr>
-          <w:rFonts w:ascii="Times New Roman" w:hAnsi="Times New Roman" w:cs="Times New Roman"/>
-          <w:lang w:val="en-US"/>
-        </w:rPr>
-      </w:pPr>
-    </w:p>
-    <w:p>
-      <w:pPr>
-        <w:rPr>
-          <w:rFonts w:ascii="Times New Roman" w:hAnsi="Times New Roman" w:cs="Times New Roman"/>
-          <w:lang w:val="en-US"/>
-        </w:rPr>
-      </w:pPr>
-    </w:p>
-    <w:p>
-      <w:pPr>
-        <w:rPr>
-          <w:rFonts w:ascii="Times New Roman" w:hAnsi="Times New Roman" w:cs="Times New Roman"/>
-          <w:lang w:val="en-US"/>
-        </w:rPr>
-      </w:pPr>
-    </w:p>
-    <w:p>
-      <w:pPr>
-        <w:rPr>
-          <w:rFonts w:ascii="Times New Roman" w:hAnsi="Times New Roman" w:cs="Times New Roman"/>
-          <w:lang w:val="en-US"/>
-        </w:rPr>
-      </w:pPr>
-    </w:p>
-    <w:p>
-      <w:pPr>
-        <w:rPr>
-          <w:rFonts w:ascii="Times New Roman" w:hAnsi="Times New Roman" w:cs="Times New Roman"/>
-          <w:lang w:val="en-US"/>
-        </w:rPr>
-      </w:pPr>
-    </w:p>
-    <w:p>
-      <w:pPr>
-        <w:rPr>
-          <w:rFonts w:ascii="Times New Roman" w:hAnsi="Times New Roman" w:cs="Times New Roman"/>
-          <w:lang w:val="en-US"/>
-        </w:rPr>
-      </w:pPr>
-    </w:p>
-    <w:p>
-      <w:pPr>
-        <w:rPr>
-          <w:rFonts w:ascii="Times New Roman" w:hAnsi="Times New Roman" w:cs="Times New Roman"/>
-          <w:lang w:val="en-US"/>
-        </w:rPr>
-      </w:pPr>
-    </w:p>
-    <w:p>
-      <w:pPr>
-        <w:rPr>
-          <w:rFonts w:ascii="Times New Roman" w:hAnsi="Times New Roman" w:cs="Times New Roman"/>
-          <w:lang w:val="en-US"/>
-        </w:rPr>
-      </w:pPr>
-    </w:p>
-    <w:p>
-      <w:pPr>
-        <w:rPr>
-          <w:rFonts w:ascii="Times New Roman" w:hAnsi="Times New Roman" w:cs="Times New Roman"/>
-          <w:lang w:val="en-US"/>
-        </w:rPr>
-      </w:pPr>
-    </w:p>
-    <w:p>
-      <w:pPr>
-        <w:rPr>
-          <w:rFonts w:ascii="Times New Roman" w:hAnsi="Times New Roman" w:cs="Times New Roman"/>
-          <w:lang w:val="en-US"/>
-        </w:rPr>
-      </w:pPr>
-    </w:p>
-    <w:p>
-      <w:pPr>
-        <w:rPr>
-          <w:rFonts w:ascii="Times New Roman" w:hAnsi="Times New Roman" w:cs="Times New Roman"/>
-          <w:lang w:val="en-US"/>
-        </w:rPr>
-      </w:pPr>
-    </w:p>
-    <w:p>
-      <w:pPr>
-        <w:rPr>
-          <w:rFonts w:ascii="Times New Roman" w:hAnsi="Times New Roman" w:cs="Times New Roman"/>
-          <w:lang w:val="en-US"/>
-        </w:rPr>
-      </w:pPr>
-    </w:p>
-    <w:p>
-      <w:pPr>
-        <w:rPr>
-          <w:rFonts w:ascii="Times New Roman" w:hAnsi="Times New Roman" w:cs="Times New Roman"/>
-          <w:lang w:val="en-US"/>
-        </w:rPr>
-      </w:pPr>
-    </w:p>
-    <w:p>
-      <w:pPr>
-        <w:rPr>
-          <w:rFonts w:ascii="Times New Roman" w:hAnsi="Times New Roman" w:cs="Times New Roman"/>
-          <w:lang w:val="en-US"/>
-        </w:rPr>
-      </w:pPr>
+        <w:jc w:val="center"/>
+        <w:rPr>
+          <w:rFonts w:ascii="Times New Roman" w:hAnsi="Times New Roman" w:cs="Times New Roman"/>
+          <w:b/>
+          <w:color w:val="5B9BD5" w:themeColor="accent1"/>
+          <w:sz w:val="48"/>
+          <w:lang w:val="en-US"/>
+        </w:rPr>
+      </w:pPr>
+      <w:r>
+        <w:rPr>
+          <w:rFonts w:ascii="Times New Roman" w:hAnsi="Times New Roman" w:cs="Times New Roman"/>
+          <w:b/>
+          <w:color w:val="5B9BD5" w:themeColor="accent1"/>
+          <w:sz w:val="48"/>
+          <w:lang w:val="en-US"/>
+        </w:rPr>
+        <w:t xml:space="preserve">Nordic </w:t>
+      </w:r>
+      <w:proofErr w:type="spellStart"/>
+      <w:r>
+        <w:rPr>
+          <w:rFonts w:ascii="Times New Roman" w:hAnsi="Times New Roman" w:cs="Times New Roman"/>
+          <w:b/>
+          <w:color w:val="5B9BD5" w:themeColor="accent1"/>
+          <w:sz w:val="48"/>
+          <w:lang w:val="en-US"/>
+        </w:rPr>
+        <w:t>Folkecenter</w:t>
+      </w:r>
+      <w:proofErr w:type="spellEnd"/>
+      <w:r>
+        <w:rPr>
+          <w:rFonts w:ascii="Times New Roman" w:hAnsi="Times New Roman" w:cs="Times New Roman"/>
+          <w:b/>
+          <w:color w:val="5B9BD5" w:themeColor="accent1"/>
+          <w:sz w:val="48"/>
+          <w:lang w:val="en-US"/>
+        </w:rPr>
+        <w:t xml:space="preserve"> for Renewable Energies</w:t>
+      </w:r>
+    </w:p>
+    <w:p>
+      <w:pPr>
+        <w:jc w:val="center"/>
+        <w:rPr>
+          <w:rFonts w:ascii="Times New Roman" w:hAnsi="Times New Roman" w:cs="Times New Roman"/>
+          <w:color w:val="5B9BD5" w:themeColor="accent1"/>
+          <w:sz w:val="40"/>
+          <w:lang w:val="en-US"/>
+        </w:rPr>
+      </w:pPr>
+      <w:proofErr w:type="spellStart"/>
+      <w:r>
+        <w:rPr>
+          <w:rFonts w:ascii="Times New Roman" w:hAnsi="Times New Roman" w:cs="Times New Roman"/>
+          <w:color w:val="5B9BD5" w:themeColor="accent1"/>
+          <w:sz w:val="40"/>
+          <w:lang w:val="en-US"/>
+        </w:rPr>
+        <w:t>Folkecenter</w:t>
+      </w:r>
+      <w:proofErr w:type="spellEnd"/>
+      <w:r>
+        <w:rPr>
+          <w:rFonts w:ascii="Times New Roman" w:hAnsi="Times New Roman" w:cs="Times New Roman"/>
+          <w:color w:val="5B9BD5" w:themeColor="accent1"/>
+          <w:sz w:val="40"/>
+          <w:lang w:val="en-US"/>
+        </w:rPr>
+        <w:t xml:space="preserve"> Mobile Application Report</w:t>
+      </w:r>
+    </w:p>
+    <w:p>
+      <w:pPr>
+        <w:rPr>
+          <w:rFonts w:ascii="Times New Roman" w:hAnsi="Times New Roman" w:cs="Times New Roman"/>
+          <w:color w:val="5B9BD5" w:themeColor="accent1"/>
+          <w:sz w:val="32"/>
+          <w:lang w:val="en-US"/>
+        </w:rPr>
+      </w:pPr>
+    </w:p>
+    <w:p>
+      <w:pPr>
+        <w:jc w:val="center"/>
+        <w:rPr>
+          <w:rFonts w:ascii="Times New Roman" w:hAnsi="Times New Roman" w:cs="Times New Roman"/>
+          <w:color w:val="5B9BD5" w:themeColor="accent1"/>
+          <w:sz w:val="32"/>
+          <w:lang w:val="en-US"/>
+        </w:rPr>
+      </w:pPr>
+      <w:r>
+        <w:rPr>
+          <w:rFonts w:ascii="Times New Roman" w:hAnsi="Times New Roman" w:cs="Times New Roman"/>
+          <w:color w:val="5B9BD5" w:themeColor="accent1"/>
+          <w:sz w:val="32"/>
+          <w:lang w:val="en-US"/>
+        </w:rPr>
+        <w:t xml:space="preserve">The Information and Communications Technology (ICT) </w:t>
+      </w:r>
+      <w:proofErr w:type="spellStart"/>
+      <w:r>
+        <w:rPr>
+          <w:rFonts w:ascii="Times New Roman" w:hAnsi="Times New Roman" w:cs="Times New Roman"/>
+          <w:color w:val="5B9BD5" w:themeColor="accent1"/>
+          <w:sz w:val="32"/>
+          <w:lang w:val="en-US"/>
+        </w:rPr>
+        <w:t>Programme</w:t>
+      </w:r>
+      <w:proofErr w:type="spellEnd"/>
+    </w:p>
+    <w:p>
+      <w:pPr>
+        <w:tabs>
+          <w:tab w:val="center" w:pos="4513"/>
+          <w:tab w:val="left" w:pos="7629"/>
+        </w:tabs>
+        <w:jc w:val="center"/>
+        <w:rPr>
+          <w:rFonts w:ascii="Times New Roman" w:hAnsi="Times New Roman" w:cs="Times New Roman"/>
+          <w:color w:val="5B9BD5" w:themeColor="accent1"/>
+          <w:sz w:val="32"/>
+          <w:lang w:val="en-US"/>
+        </w:rPr>
+      </w:pPr>
+      <w:r>
+        <w:rPr>
+          <w:rFonts w:ascii="Times New Roman" w:hAnsi="Times New Roman" w:cs="Times New Roman"/>
+          <w:color w:val="5B9BD5" w:themeColor="accent1"/>
+          <w:sz w:val="32"/>
+          <w:lang w:val="en-US"/>
+        </w:rPr>
+        <w:t>Winter Semester 2019</w:t>
+      </w:r>
+    </w:p>
+    <w:p>
+      <w:pPr>
+        <w:tabs>
+          <w:tab w:val="center" w:pos="4513"/>
+          <w:tab w:val="left" w:pos="7629"/>
+        </w:tabs>
+        <w:rPr>
+          <w:rFonts w:ascii="Times New Roman" w:hAnsi="Times New Roman" w:cs="Times New Roman"/>
+          <w:color w:val="5B9BD5" w:themeColor="accent1"/>
+          <w:lang w:val="en-US"/>
+        </w:rPr>
+      </w:pPr>
+    </w:p>
+    <w:p>
+      <w:pPr>
+        <w:tabs>
+          <w:tab w:val="center" w:pos="4513"/>
+          <w:tab w:val="left" w:pos="7629"/>
+        </w:tabs>
+        <w:rPr>
+          <w:rFonts w:ascii="Times New Roman" w:hAnsi="Times New Roman" w:cs="Times New Roman"/>
+          <w:b/>
+          <w:color w:val="5B9BD5" w:themeColor="accent1"/>
+          <w:sz w:val="32"/>
+          <w:lang w:val="en-US"/>
+        </w:rPr>
+      </w:pPr>
+      <w:r>
+        <w:rPr>
+          <w:rFonts w:ascii="Times New Roman" w:hAnsi="Times New Roman" w:cs="Times New Roman"/>
+          <w:color w:val="5B9BD5" w:themeColor="accent1"/>
+          <w:lang w:val="en-US"/>
+        </w:rPr>
+        <w:tab/>
+      </w:r>
+      <w:proofErr w:type="spellStart"/>
+      <w:r>
+        <w:rPr>
+          <w:rFonts w:ascii="Times New Roman" w:hAnsi="Times New Roman" w:cs="Times New Roman"/>
+          <w:b/>
+          <w:color w:val="5B9BD5" w:themeColor="accent1"/>
+          <w:sz w:val="32"/>
+          <w:lang w:val="en-US"/>
+        </w:rPr>
+        <w:t>Ionel-Cristinel</w:t>
+      </w:r>
+      <w:proofErr w:type="spellEnd"/>
+      <w:r>
+        <w:rPr>
+          <w:rFonts w:ascii="Times New Roman" w:hAnsi="Times New Roman" w:cs="Times New Roman"/>
+          <w:b/>
+          <w:color w:val="5B9BD5" w:themeColor="accent1"/>
+          <w:sz w:val="32"/>
+          <w:lang w:val="en-US"/>
+        </w:rPr>
+        <w:t xml:space="preserve"> </w:t>
+      </w:r>
+      <w:proofErr w:type="spellStart"/>
+      <w:r>
+        <w:rPr>
+          <w:rFonts w:ascii="Times New Roman" w:hAnsi="Times New Roman" w:cs="Times New Roman"/>
+          <w:b/>
+          <w:color w:val="5B9BD5" w:themeColor="accent1"/>
+          <w:sz w:val="32"/>
+          <w:lang w:val="en-US"/>
+        </w:rPr>
+        <w:t>Putinica</w:t>
+      </w:r>
+      <w:proofErr w:type="spellEnd"/>
+    </w:p>
+    <w:p>
+      <w:pPr>
+        <w:tabs>
+          <w:tab w:val="center" w:pos="4513"/>
+          <w:tab w:val="left" w:pos="7629"/>
+        </w:tabs>
+        <w:jc w:val="center"/>
+        <w:rPr>
+          <w:rFonts w:ascii="Times New Roman" w:hAnsi="Times New Roman" w:cs="Times New Roman"/>
+          <w:b/>
+          <w:color w:val="5B9BD5" w:themeColor="accent1"/>
+          <w:sz w:val="32"/>
+          <w:lang w:val="en-US"/>
+        </w:rPr>
+      </w:pPr>
+      <w:r>
+        <w:rPr>
+          <w:rFonts w:ascii="Times New Roman" w:hAnsi="Times New Roman" w:cs="Times New Roman"/>
+          <w:b/>
+          <w:color w:val="5B9BD5" w:themeColor="accent1"/>
+          <w:sz w:val="32"/>
+          <w:lang w:val="en-US"/>
+        </w:rPr>
+        <w:t>266123</w:t>
+      </w:r>
+    </w:p>
+    <w:p>
+      <w:pPr>
+        <w:rPr>
+          <w:rFonts w:ascii="Times New Roman" w:hAnsi="Times New Roman" w:cs="Times New Roman"/>
+          <w:lang w:val="en-US"/>
+        </w:rPr>
+      </w:pPr>
+    </w:p>
+    <w:p>
+      <w:pPr>
+        <w:rPr>
+          <w:rFonts w:ascii="Times New Roman" w:hAnsi="Times New Roman" w:cs="Times New Roman"/>
+          <w:lang w:val="en-US"/>
+        </w:rPr>
+      </w:pPr>
+    </w:p>
+    <w:p>
+      <w:pPr>
+        <w:rPr>
+          <w:rFonts w:ascii="Times New Roman" w:hAnsi="Times New Roman" w:cs="Times New Roman"/>
+          <w:lang w:val="en-US"/>
+        </w:rPr>
+      </w:pPr>
+    </w:p>
+    <w:p>
+      <w:pPr>
+        <w:rPr>
+          <w:lang w:val="en-US"/>
+        </w:rPr>
+      </w:pPr>
+    </w:p>
+    <w:sdt>
+      <w:sdtPr>
+        <w:rPr>
+          <w:rFonts w:asciiTheme="minorHAnsi" w:eastAsiaTheme="minorEastAsia" w:hAnsiTheme="minorHAnsi" w:cs="Times New Roman"/>
+          <w:color w:val="auto"/>
+          <w:sz w:val="22"/>
+          <w:szCs w:val="22"/>
+          <w:lang w:val="ro-RO"/>
+        </w:rPr>
+        <w:id w:val="-2078745699"/>
+        <w:docPartObj>
+          <w:docPartGallery w:val="Table of Contents"/>
+          <w:docPartUnique/>
+        </w:docPartObj>
+      </w:sdtPr>
+      <w:sdtEndPr>
+        <w:rPr>
+          <w:rFonts w:eastAsiaTheme="minorHAnsi" w:cstheme="minorBidi"/>
+        </w:rPr>
+      </w:sdtEndPr>
+      <w:sdtContent>
+        <w:p>
+          <w:pPr>
+            <w:pStyle w:val="TOCHeading"/>
+            <w:rPr>
+              <w:rFonts w:ascii="Times New Roman" w:hAnsi="Times New Roman" w:cs="Times New Roman"/>
+              <w:sz w:val="36"/>
+              <w:szCs w:val="24"/>
+            </w:rPr>
+          </w:pPr>
+          <w:r>
+            <w:rPr>
+              <w:rFonts w:ascii="Times New Roman" w:hAnsi="Times New Roman" w:cs="Times New Roman"/>
+              <w:sz w:val="36"/>
+              <w:szCs w:val="24"/>
+            </w:rPr>
+            <w:t>Table of Contents</w:t>
+          </w:r>
+        </w:p>
+        <w:p>
+          <w:pPr>
+            <w:rPr>
+              <w:rFonts w:ascii="Times New Roman" w:hAnsi="Times New Roman" w:cs="Times New Roman"/>
+              <w:sz w:val="24"/>
+              <w:szCs w:val="24"/>
+              <w:lang w:val="en-US"/>
+            </w:rPr>
+          </w:pPr>
+        </w:p>
+        <w:p>
+          <w:pPr>
+            <w:pStyle w:val="TOC1"/>
+            <w:rPr>
+              <w:rFonts w:ascii="Times New Roman" w:hAnsi="Times New Roman"/>
+              <w:sz w:val="24"/>
+              <w:szCs w:val="24"/>
+            </w:rPr>
+          </w:pPr>
+          <w:r>
+            <w:rPr>
+              <w:rFonts w:ascii="Times New Roman" w:hAnsi="Times New Roman"/>
+              <w:b/>
+              <w:bCs/>
+              <w:sz w:val="24"/>
+              <w:szCs w:val="24"/>
+            </w:rPr>
+            <w:t>Abstract</w:t>
+          </w:r>
+          <w:r>
+            <w:rPr>
+              <w:rFonts w:ascii="Times New Roman" w:hAnsi="Times New Roman"/>
+              <w:b/>
+              <w:sz w:val="24"/>
+              <w:szCs w:val="24"/>
+            </w:rPr>
+            <w:ptab w:relativeTo="margin" w:alignment="right" w:leader="dot"/>
+          </w:r>
+          <w:r>
+            <w:rPr>
+              <w:rFonts w:ascii="Times New Roman" w:hAnsi="Times New Roman"/>
+              <w:b/>
+              <w:bCs/>
+              <w:sz w:val="24"/>
+              <w:szCs w:val="24"/>
+            </w:rPr>
+            <w:t>3</w:t>
+          </w:r>
+        </w:p>
+        <w:p>
+          <w:pPr>
+            <w:pStyle w:val="TOC1"/>
+            <w:rPr>
+              <w:rFonts w:ascii="Times New Roman" w:hAnsi="Times New Roman"/>
+              <w:b/>
+              <w:bCs/>
+              <w:sz w:val="24"/>
+              <w:szCs w:val="24"/>
+            </w:rPr>
+          </w:pPr>
+          <w:r>
+            <w:rPr>
+              <w:rFonts w:ascii="Times New Roman" w:hAnsi="Times New Roman"/>
+              <w:b/>
+              <w:bCs/>
+              <w:sz w:val="24"/>
+              <w:szCs w:val="24"/>
+            </w:rPr>
+            <w:t>1</w:t>
+          </w:r>
+          <w:r>
+            <w:rPr>
+              <w:rFonts w:ascii="Times New Roman" w:hAnsi="Times New Roman"/>
+              <w:b/>
+              <w:bCs/>
+              <w:sz w:val="24"/>
+              <w:szCs w:val="24"/>
+            </w:rPr>
+            <w:t xml:space="preserve"> </w:t>
+          </w:r>
+          <w:r>
+            <w:rPr>
+              <w:rFonts w:ascii="Times New Roman" w:hAnsi="Times New Roman"/>
+              <w:b/>
+              <w:bCs/>
+              <w:sz w:val="24"/>
+              <w:szCs w:val="24"/>
+            </w:rPr>
+            <w:t>Introduction</w:t>
+          </w:r>
+          <w:r>
+            <w:rPr>
+              <w:rFonts w:ascii="Times New Roman" w:hAnsi="Times New Roman"/>
+              <w:b/>
+              <w:sz w:val="24"/>
+              <w:szCs w:val="24"/>
+            </w:rPr>
+            <w:ptab w:relativeTo="margin" w:alignment="right" w:leader="dot"/>
+          </w:r>
+          <w:r>
+            <w:rPr>
+              <w:rFonts w:ascii="Times New Roman" w:hAnsi="Times New Roman"/>
+              <w:b/>
+              <w:bCs/>
+              <w:sz w:val="24"/>
+              <w:szCs w:val="24"/>
+            </w:rPr>
+            <w:t>4</w:t>
+          </w:r>
+        </w:p>
+        <w:p>
+          <w:pPr>
+            <w:pStyle w:val="TOC1"/>
+            <w:rPr>
+              <w:rFonts w:ascii="Times New Roman" w:hAnsi="Times New Roman"/>
+              <w:bCs/>
+              <w:sz w:val="24"/>
+              <w:szCs w:val="24"/>
+            </w:rPr>
+          </w:pPr>
+          <w:r>
+            <w:rPr>
+              <w:rFonts w:ascii="Times New Roman" w:hAnsi="Times New Roman"/>
+              <w:b/>
+              <w:bCs/>
+              <w:sz w:val="24"/>
+              <w:szCs w:val="24"/>
+            </w:rPr>
+            <w:t>2</w:t>
+          </w:r>
+          <w:r>
+            <w:rPr>
+              <w:rFonts w:ascii="Times New Roman" w:hAnsi="Times New Roman"/>
+              <w:b/>
+              <w:bCs/>
+              <w:sz w:val="24"/>
+              <w:szCs w:val="24"/>
+            </w:rPr>
+            <w:t xml:space="preserve"> Requirements</w:t>
+          </w:r>
+          <w:r>
+            <w:rPr>
+              <w:rFonts w:ascii="Times New Roman" w:hAnsi="Times New Roman"/>
+              <w:b/>
+              <w:sz w:val="24"/>
+              <w:szCs w:val="24"/>
+            </w:rPr>
+            <w:ptab w:relativeTo="margin" w:alignment="right" w:leader="dot"/>
+          </w:r>
+          <w:r>
+            <w:rPr>
+              <w:rFonts w:ascii="Times New Roman" w:hAnsi="Times New Roman"/>
+              <w:bCs/>
+              <w:sz w:val="24"/>
+              <w:szCs w:val="24"/>
+            </w:rPr>
+            <w:t>5</w:t>
+          </w:r>
+        </w:p>
+        <w:p>
+          <w:pPr>
+            <w:pStyle w:val="TOC3"/>
+            <w:ind w:left="0"/>
+            <w:rPr>
+              <w:rFonts w:ascii="Times New Roman" w:hAnsi="Times New Roman"/>
+              <w:sz w:val="24"/>
+              <w:szCs w:val="24"/>
+            </w:rPr>
+          </w:pPr>
+          <w:r>
+            <w:rPr>
+              <w:rFonts w:ascii="Times New Roman" w:hAnsi="Times New Roman"/>
+              <w:sz w:val="24"/>
+              <w:szCs w:val="24"/>
+            </w:rPr>
+            <w:t>2.1 Functional Requirements</w:t>
+          </w:r>
+          <w:r>
+            <w:rPr>
+              <w:rFonts w:ascii="Times New Roman" w:hAnsi="Times New Roman"/>
+              <w:sz w:val="24"/>
+              <w:szCs w:val="24"/>
+            </w:rPr>
+            <w:ptab w:relativeTo="margin" w:alignment="right" w:leader="dot"/>
+          </w:r>
+          <w:r>
+            <w:rPr>
+              <w:rFonts w:ascii="Times New Roman" w:hAnsi="Times New Roman"/>
+              <w:sz w:val="24"/>
+              <w:szCs w:val="24"/>
+            </w:rPr>
+            <w:t>5</w:t>
+          </w:r>
+        </w:p>
+        <w:p>
+          <w:pPr>
+            <w:pStyle w:val="TOC2"/>
+            <w:rPr>
+              <w:rFonts w:ascii="Times New Roman" w:hAnsi="Times New Roman"/>
+              <w:sz w:val="24"/>
+              <w:szCs w:val="24"/>
+            </w:rPr>
+          </w:pPr>
+          <w:r>
+            <w:rPr>
+              <w:rFonts w:ascii="Times New Roman" w:hAnsi="Times New Roman"/>
+              <w:sz w:val="24"/>
+              <w:szCs w:val="24"/>
+            </w:rPr>
+            <w:t>3</w:t>
+          </w:r>
+          <w:r>
+            <w:rPr>
+              <w:rFonts w:ascii="Times New Roman" w:hAnsi="Times New Roman"/>
+              <w:sz w:val="24"/>
+              <w:szCs w:val="24"/>
+            </w:rPr>
+            <w:t xml:space="preserve"> Analysis</w:t>
+          </w:r>
+          <w:r>
+            <w:rPr>
+              <w:rFonts w:ascii="Times New Roman" w:hAnsi="Times New Roman"/>
+              <w:sz w:val="24"/>
+              <w:szCs w:val="24"/>
+            </w:rPr>
+            <w:ptab w:relativeTo="margin" w:alignment="right" w:leader="dot"/>
+          </w:r>
+          <w:r>
+            <w:rPr>
+              <w:rFonts w:ascii="Times New Roman" w:hAnsi="Times New Roman"/>
+              <w:sz w:val="24"/>
+              <w:szCs w:val="24"/>
+            </w:rPr>
+            <w:t>6</w:t>
+          </w:r>
+        </w:p>
+        <w:p>
+          <w:pPr>
+            <w:pStyle w:val="TOC3"/>
+            <w:ind w:left="0"/>
+            <w:rPr>
+              <w:rFonts w:ascii="Times New Roman" w:hAnsi="Times New Roman"/>
+              <w:sz w:val="24"/>
+              <w:szCs w:val="24"/>
+            </w:rPr>
+          </w:pPr>
+          <w:r>
+            <w:rPr>
+              <w:rFonts w:ascii="Times New Roman" w:hAnsi="Times New Roman"/>
+              <w:sz w:val="24"/>
+              <w:szCs w:val="24"/>
+            </w:rPr>
+            <w:t>3.1 Use Case Diagram</w:t>
+          </w:r>
+          <w:r>
+            <w:rPr>
+              <w:rFonts w:ascii="Times New Roman" w:hAnsi="Times New Roman"/>
+              <w:sz w:val="24"/>
+              <w:szCs w:val="24"/>
+            </w:rPr>
+            <w:ptab w:relativeTo="margin" w:alignment="right" w:leader="dot"/>
+          </w:r>
+          <w:r>
+            <w:rPr>
+              <w:rFonts w:ascii="Times New Roman" w:hAnsi="Times New Roman"/>
+              <w:sz w:val="24"/>
+              <w:szCs w:val="24"/>
+            </w:rPr>
+            <w:t>6</w:t>
+          </w:r>
+        </w:p>
+        <w:p>
+          <w:pPr>
+            <w:pStyle w:val="TOC3"/>
+            <w:ind w:left="0"/>
+            <w:rPr>
+              <w:rFonts w:ascii="Times New Roman" w:hAnsi="Times New Roman"/>
+              <w:sz w:val="24"/>
+              <w:szCs w:val="24"/>
+            </w:rPr>
+          </w:pPr>
+          <w:r>
+            <w:rPr>
+              <w:rFonts w:ascii="Times New Roman" w:hAnsi="Times New Roman"/>
+              <w:sz w:val="24"/>
+              <w:szCs w:val="24"/>
+            </w:rPr>
+            <w:t>3.2 Use Case Descriptions</w:t>
+          </w:r>
+          <w:r>
+            <w:rPr>
+              <w:rFonts w:ascii="Times New Roman" w:hAnsi="Times New Roman"/>
+              <w:sz w:val="24"/>
+              <w:szCs w:val="24"/>
+            </w:rPr>
+            <w:ptab w:relativeTo="margin" w:alignment="right" w:leader="dot"/>
+          </w:r>
+          <w:r>
+            <w:rPr>
+              <w:rFonts w:ascii="Times New Roman" w:hAnsi="Times New Roman"/>
+              <w:sz w:val="24"/>
+              <w:szCs w:val="24"/>
+            </w:rPr>
+            <w:t>6</w:t>
+          </w:r>
+        </w:p>
+        <w:p>
+          <w:pPr>
+            <w:pStyle w:val="TOC3"/>
+            <w:ind w:left="0"/>
+            <w:rPr>
+              <w:rFonts w:ascii="Times New Roman" w:hAnsi="Times New Roman"/>
+              <w:b/>
+              <w:sz w:val="24"/>
+              <w:szCs w:val="24"/>
+            </w:rPr>
+          </w:pPr>
+          <w:r>
+            <w:rPr>
+              <w:rFonts w:ascii="Times New Roman" w:hAnsi="Times New Roman"/>
+              <w:b/>
+              <w:sz w:val="24"/>
+              <w:szCs w:val="24"/>
+            </w:rPr>
+            <w:t>4 Design &amp; Implementation</w:t>
+          </w:r>
+          <w:r>
+            <w:rPr>
+              <w:rFonts w:ascii="Times New Roman" w:hAnsi="Times New Roman"/>
+              <w:b/>
+              <w:sz w:val="24"/>
+              <w:szCs w:val="24"/>
+            </w:rPr>
+            <w:ptab w:relativeTo="margin" w:alignment="right" w:leader="dot"/>
+          </w:r>
+          <w:r>
+            <w:rPr>
+              <w:rFonts w:ascii="Times New Roman" w:hAnsi="Times New Roman"/>
+              <w:b/>
+              <w:sz w:val="24"/>
+              <w:szCs w:val="24"/>
+            </w:rPr>
+            <w:t>12</w:t>
+          </w:r>
+        </w:p>
+        <w:p>
+          <w:pPr>
+            <w:pStyle w:val="TOC3"/>
+            <w:ind w:left="0"/>
+            <w:rPr>
+              <w:rFonts w:ascii="Times New Roman" w:hAnsi="Times New Roman"/>
+              <w:sz w:val="24"/>
+              <w:szCs w:val="24"/>
+            </w:rPr>
+          </w:pPr>
+          <w:r>
+            <w:rPr>
+              <w:rFonts w:ascii="Times New Roman" w:hAnsi="Times New Roman"/>
+              <w:sz w:val="24"/>
+              <w:szCs w:val="24"/>
+            </w:rPr>
+            <w:t>4.1 Architecture</w:t>
+          </w:r>
+          <w:r>
+            <w:rPr>
+              <w:rFonts w:ascii="Times New Roman" w:hAnsi="Times New Roman"/>
+              <w:sz w:val="24"/>
+              <w:szCs w:val="24"/>
+            </w:rPr>
+            <w:ptab w:relativeTo="margin" w:alignment="right" w:leader="dot"/>
+          </w:r>
+          <w:r>
+            <w:rPr>
+              <w:rFonts w:ascii="Times New Roman" w:hAnsi="Times New Roman"/>
+              <w:sz w:val="24"/>
+              <w:szCs w:val="24"/>
+            </w:rPr>
+            <w:t>12</w:t>
+          </w:r>
+        </w:p>
+        <w:p>
+          <w:pPr>
+            <w:pStyle w:val="TOC3"/>
+            <w:ind w:left="0"/>
+            <w:rPr>
+              <w:rFonts w:ascii="Times New Roman" w:hAnsi="Times New Roman"/>
+              <w:sz w:val="24"/>
+              <w:szCs w:val="24"/>
+            </w:rPr>
+          </w:pPr>
+          <w:r>
+            <w:rPr>
+              <w:rFonts w:ascii="Times New Roman" w:hAnsi="Times New Roman"/>
+              <w:sz w:val="24"/>
+              <w:szCs w:val="24"/>
+            </w:rPr>
+            <w:t xml:space="preserve">4.2 </w:t>
+          </w:r>
+          <w:r>
+            <w:rPr>
+              <w:rFonts w:ascii="Times New Roman" w:hAnsi="Times New Roman"/>
+              <w:sz w:val="24"/>
+              <w:szCs w:val="24"/>
+            </w:rPr>
+            <w:t>User Interface/Back-end Design and Implementation</w:t>
+          </w:r>
+          <w:r>
+            <w:rPr>
+              <w:rFonts w:ascii="Times New Roman" w:hAnsi="Times New Roman"/>
+              <w:sz w:val="24"/>
+              <w:szCs w:val="24"/>
+            </w:rPr>
+            <w:ptab w:relativeTo="margin" w:alignment="right" w:leader="dot"/>
+          </w:r>
+          <w:r>
+            <w:rPr>
+              <w:rFonts w:ascii="Times New Roman" w:hAnsi="Times New Roman"/>
+              <w:sz w:val="24"/>
+              <w:szCs w:val="24"/>
+            </w:rPr>
+            <w:t>14</w:t>
+          </w:r>
+        </w:p>
+        <w:p>
+          <w:pPr>
+            <w:pStyle w:val="TOC3"/>
+            <w:ind w:left="0"/>
+            <w:rPr>
+              <w:rFonts w:ascii="Times New Roman" w:hAnsi="Times New Roman"/>
+              <w:sz w:val="24"/>
+              <w:szCs w:val="24"/>
+            </w:rPr>
+          </w:pPr>
+          <w:r>
+            <w:rPr>
+              <w:rFonts w:ascii="Times New Roman" w:hAnsi="Times New Roman"/>
+              <w:b/>
+              <w:sz w:val="24"/>
+              <w:szCs w:val="24"/>
+            </w:rPr>
+            <w:t>5 Testing</w:t>
+          </w:r>
+          <w:r>
+            <w:rPr>
+              <w:rFonts w:ascii="Times New Roman" w:hAnsi="Times New Roman"/>
+              <w:b/>
+              <w:sz w:val="24"/>
+              <w:szCs w:val="24"/>
+            </w:rPr>
+            <w:ptab w:relativeTo="margin" w:alignment="right" w:leader="dot"/>
+          </w:r>
+          <w:r>
+            <w:rPr>
+              <w:rFonts w:ascii="Times New Roman" w:hAnsi="Times New Roman"/>
+              <w:b/>
+              <w:sz w:val="24"/>
+              <w:szCs w:val="24"/>
+            </w:rPr>
+            <w:t>28</w:t>
+          </w:r>
+        </w:p>
+        <w:p>
+          <w:pPr>
+            <w:pStyle w:val="TOC3"/>
+            <w:ind w:left="0"/>
+            <w:rPr>
+              <w:rFonts w:ascii="Times New Roman" w:hAnsi="Times New Roman"/>
+              <w:b/>
+              <w:sz w:val="24"/>
+              <w:szCs w:val="24"/>
+            </w:rPr>
+          </w:pPr>
+          <w:r>
+            <w:rPr>
+              <w:rFonts w:ascii="Times New Roman" w:hAnsi="Times New Roman"/>
+              <w:b/>
+              <w:sz w:val="24"/>
+              <w:szCs w:val="24"/>
+            </w:rPr>
+            <w:t>6 Results, Discussion, Conclusion and Project Future</w:t>
+          </w:r>
+          <w:r>
+            <w:rPr>
+              <w:rFonts w:ascii="Times New Roman" w:hAnsi="Times New Roman"/>
+              <w:b/>
+              <w:sz w:val="24"/>
+              <w:szCs w:val="24"/>
+            </w:rPr>
+            <w:ptab w:relativeTo="margin" w:alignment="right" w:leader="dot"/>
+          </w:r>
+          <w:r>
+            <w:rPr>
+              <w:rFonts w:ascii="Times New Roman" w:hAnsi="Times New Roman"/>
+              <w:b/>
+              <w:sz w:val="24"/>
+              <w:szCs w:val="24"/>
+            </w:rPr>
+            <w:t>29</w:t>
+          </w:r>
+        </w:p>
+        <w:p>
+          <w:pPr>
+            <w:pStyle w:val="TOC3"/>
+            <w:ind w:left="0"/>
+            <w:rPr>
+              <w:rFonts w:ascii="Times New Roman" w:hAnsi="Times New Roman"/>
+              <w:b/>
+              <w:sz w:val="24"/>
+              <w:szCs w:val="24"/>
+            </w:rPr>
+          </w:pPr>
+          <w:r>
+            <w:rPr>
+              <w:rFonts w:ascii="Times New Roman" w:hAnsi="Times New Roman"/>
+              <w:b/>
+              <w:sz w:val="24"/>
+              <w:szCs w:val="24"/>
+            </w:rPr>
+            <w:t>Sources of Information</w:t>
+          </w:r>
+          <w:r>
+            <w:rPr>
+              <w:rFonts w:ascii="Times New Roman" w:hAnsi="Times New Roman"/>
+              <w:b/>
+              <w:sz w:val="24"/>
+              <w:szCs w:val="24"/>
+            </w:rPr>
+            <w:ptab w:relativeTo="margin" w:alignment="right" w:leader="dot"/>
+          </w:r>
+          <w:r>
+            <w:rPr>
+              <w:rFonts w:ascii="Times New Roman" w:hAnsi="Times New Roman"/>
+              <w:b/>
+              <w:sz w:val="24"/>
+              <w:szCs w:val="24"/>
+            </w:rPr>
+            <w:t>30</w:t>
+          </w:r>
+        </w:p>
+        <w:p>
+          <w:pPr>
+            <w:rPr>
+              <w:lang w:val="en-US"/>
+            </w:rPr>
+          </w:pPr>
+        </w:p>
+        <w:p>
+          <w:pPr>
+            <w:rPr>
+              <w:lang w:val="en-US"/>
+            </w:rPr>
+          </w:pPr>
+        </w:p>
+        <w:p>
+          <w:pPr>
+            <w:rPr>
+              <w:lang w:val="en-US"/>
+            </w:rPr>
+          </w:pPr>
+        </w:p>
+        <w:p>
+          <w:pPr>
+            <w:rPr>
+              <w:lang w:val="en-US"/>
+            </w:rPr>
+          </w:pPr>
+        </w:p>
+        <w:p>
+          <w:pPr>
+            <w:rPr>
+              <w:lang w:val="en-US"/>
+            </w:rPr>
+          </w:pPr>
+        </w:p>
+        <w:p>
+          <w:pPr>
+            <w:rPr>
+              <w:rFonts w:ascii="Times New Roman" w:hAnsi="Times New Roman" w:cs="Times New Roman"/>
+              <w:lang w:val="en-US"/>
+            </w:rPr>
+          </w:pPr>
+        </w:p>
+      </w:sdtContent>
+    </w:sdt>
+    <w:p>
+      <w:pPr>
+        <w:rPr>
+          <w:rFonts w:ascii="Times New Roman" w:hAnsi="Times New Roman" w:cs="Times New Roman"/>
+          <w:lang w:val="en-US"/>
+        </w:rPr>
+      </w:pPr>
+    </w:p>
+    <w:p>
+      <w:pPr>
+        <w:rPr>
+          <w:rFonts w:ascii="Times New Roman" w:hAnsi="Times New Roman" w:cs="Times New Roman"/>
+          <w:lang w:val="en-US"/>
+        </w:rPr>
+      </w:pPr>
+    </w:p>
+    <w:p>
+      <w:pPr>
+        <w:rPr>
+          <w:rFonts w:ascii="Times New Roman" w:hAnsi="Times New Roman" w:cs="Times New Roman"/>
+          <w:lang w:val="en-US"/>
+        </w:rPr>
+      </w:pPr>
+    </w:p>
+    <w:p>
+      <w:pPr>
+        <w:rPr>
+          <w:rFonts w:ascii="Times New Roman" w:hAnsi="Times New Roman" w:cs="Times New Roman"/>
+          <w:lang w:val="en-US"/>
+        </w:rPr>
+      </w:pPr>
+    </w:p>
+    <w:p>
+      <w:pPr>
+        <w:rPr>
+          <w:rFonts w:ascii="Times New Roman" w:hAnsi="Times New Roman" w:cs="Times New Roman"/>
+          <w:lang w:val="en-US"/>
+        </w:rPr>
+      </w:pPr>
+    </w:p>
+    <w:p>
+      <w:pPr>
+        <w:rPr>
+          <w:rFonts w:ascii="Times New Roman" w:hAnsi="Times New Roman" w:cs="Times New Roman"/>
+          <w:lang w:val="en-US"/>
+        </w:rPr>
+      </w:pPr>
+    </w:p>
+    <w:p>
+      <w:pPr>
+        <w:rPr>
+          <w:rFonts w:ascii="Times New Roman" w:hAnsi="Times New Roman" w:cs="Times New Roman"/>
+          <w:lang w:val="en-US"/>
+        </w:rPr>
+      </w:pPr>
+    </w:p>
+    <w:p>
+      <w:pPr>
+        <w:rPr>
+          <w:rFonts w:ascii="Times New Roman" w:hAnsi="Times New Roman" w:cs="Times New Roman"/>
+          <w:lang w:val="en-US"/>
+        </w:rPr>
+      </w:pPr>
+      <w:bookmarkStart w:id="0" w:name="_GoBack"/>
+      <w:bookmarkEnd w:id="0"/>
     </w:p>
     <w:p>
       <w:pPr>
@@ -395,6 +1127,42 @@
         </w:rPr>
         <w:t>The application has been fully designed with the end-user experience in mind, the app being developed to give the visitors of the Nordic Folkecenter a more enjoyable experience, including even a guided tour (in multiple languages). The user interface has been programmed using XML, and the back-end was implemented using Java. The app was envisioned to only run on Android mobile devices, but development for different platforms is possible in the future.</w:t>
       </w:r>
+    </w:p>
+    <w:p>
+      <w:pPr>
+        <w:rPr>
+          <w:rFonts w:ascii="Times New Roman" w:hAnsi="Times New Roman" w:cs="Times New Roman"/>
+          <w:color w:val="202020"/>
+          <w:sz w:val="26"/>
+          <w:szCs w:val="26"/>
+          <w:shd w:val="clear" w:color="auto" w:fill="FFFFFF"/>
+          <w:lang w:val="en-US"/>
+        </w:rPr>
+      </w:pPr>
+    </w:p>
+    <w:p>
+      <w:pPr>
+        <w:rPr>
+          <w:rFonts w:ascii="Times New Roman" w:hAnsi="Times New Roman" w:cs="Times New Roman"/>
+          <w:color w:val="202020"/>
+          <w:sz w:val="26"/>
+          <w:szCs w:val="26"/>
+          <w:shd w:val="clear" w:color="auto" w:fill="FFFFFF"/>
+          <w:lang w:val="en-US"/>
+        </w:rPr>
+      </w:pPr>
+    </w:p>
+    <w:p>
+      <w:pPr>
+        <w:rPr>
+          <w:rFonts w:ascii="Times New Roman" w:hAnsi="Times New Roman" w:cs="Times New Roman"/>
+          <w:color w:val="202020"/>
+          <w:sz w:val="26"/>
+          <w:szCs w:val="26"/>
+          <w:shd w:val="clear" w:color="auto" w:fill="FFFFFF"/>
+          <w:lang w:val="en-US"/>
+        </w:rPr>
+      </w:pPr>
     </w:p>
     <w:p>
       <w:pPr>
@@ -518,6 +1286,7 @@
           <w:shd w:val="clear" w:color="auto" w:fill="FFFFFF"/>
           <w:lang w:val="en-US"/>
         </w:rPr>
+        <w:lastRenderedPageBreak/>
         <w:t>Introduction</w:t>
       </w:r>
       <w:r>
@@ -564,19 +1333,7 @@
           <w:shd w:val="clear" w:color="auto" w:fill="FFFFFF"/>
           <w:lang w:val="en-US"/>
         </w:rPr>
-        <w:t xml:space="preserve">The importance of mobile phones in our everyday life and activities is undeniably unending. This is so because there is ongoing tremendous transformation in that mobile </w:t>
-      </w:r>
-      <w:r>
-        <w:rPr>
-          <w:rFonts w:ascii="Times New Roman" w:hAnsi="Times New Roman" w:cs="Times New Roman"/>
-          <w:color w:val="202020"/>
-          <w:sz w:val="24"/>
-          <w:szCs w:val="24"/>
-          <w:shd w:val="clear" w:color="auto" w:fill="FFFFFF"/>
-          <w:lang w:val="en-US"/>
-        </w:rPr>
-        <w:lastRenderedPageBreak/>
-        <w:t>phones are no longer the ordinary communication device it used to be. It has become the colossal point of attention for individuals and businesses alike, courtesy of the various incredible features and opportunities that mobile phones offer. The cumulative progress of mobile technology, the availability and access to high speed internet and the remarkable communicative interface in these devices results into a whole level of new and innovative experience mobile computing. This is made possible through the development of mobile applications (mobile apps).</w:t>
+        <w:t>The importance of mobile phones in our everyday life and activities is undeniably unending. This is so because there is ongoing tremendous transformation in that mobile phones are no longer the ordinary communication device it used to be. It has become the colossal point of attention for individuals and businesses alike, courtesy of the various incredible features and opportunities that mobile phones offer. The cumulative progress of mobile technology, the availability and access to high speed internet and the remarkable communicative interface in these devices results into a whole level of new and innovative experience mobile computing. This is made possible through the development of mobile applications (mobile apps).</w:t>
       </w:r>
       <w:r>
         <w:rPr>
@@ -682,6 +1439,32 @@
         </w:rPr>
         <w:br/>
       </w:r>
+    </w:p>
+    <w:p>
+      <w:pPr>
+        <w:rPr>
+          <w:rFonts w:ascii="Times New Roman" w:hAnsi="Times New Roman" w:cs="Times New Roman"/>
+          <w:b/>
+          <w:color w:val="202020"/>
+          <w:sz w:val="26"/>
+          <w:szCs w:val="26"/>
+          <w:shd w:val="clear" w:color="auto" w:fill="FFFFFF"/>
+          <w:lang w:val="en-US"/>
+        </w:rPr>
+      </w:pPr>
+    </w:p>
+    <w:p>
+      <w:pPr>
+        <w:rPr>
+          <w:rFonts w:ascii="Times New Roman" w:hAnsi="Times New Roman" w:cs="Times New Roman"/>
+          <w:b/>
+          <w:color w:val="202020"/>
+          <w:sz w:val="26"/>
+          <w:szCs w:val="26"/>
+          <w:shd w:val="clear" w:color="auto" w:fill="FFFFFF"/>
+          <w:lang w:val="en-US"/>
+        </w:rPr>
+      </w:pPr>
     </w:p>
     <w:p>
       <w:pPr>
@@ -814,6 +1597,7 @@
           <w:shd w:val="clear" w:color="auto" w:fill="FFFFFF"/>
           <w:lang w:val="en-US"/>
         </w:rPr>
+        <w:lastRenderedPageBreak/>
         <w:t>Requirements</w:t>
       </w:r>
     </w:p>
@@ -1066,7 +1850,6 @@
                 <w:shd w:val="clear" w:color="auto" w:fill="FFFFFF"/>
                 <w:lang w:val="en-US" w:eastAsia="ro-RO"/>
               </w:rPr>
-              <w:lastRenderedPageBreak/>
               <w:t>1</w:t>
             </w:r>
           </w:p>
@@ -2358,32 +3141,6 @@
           <w:rFonts w:ascii="Times New Roman" w:hAnsi="Times New Roman" w:cs="Times New Roman"/>
           <w:b/>
           <w:color w:val="202020"/>
-          <w:sz w:val="26"/>
-          <w:szCs w:val="26"/>
-          <w:shd w:val="clear" w:color="auto" w:fill="FFFFFF"/>
-          <w:lang w:val="en-US"/>
-        </w:rPr>
-      </w:pPr>
-    </w:p>
-    <w:p>
-      <w:pPr>
-        <w:rPr>
-          <w:rFonts w:ascii="Times New Roman" w:hAnsi="Times New Roman" w:cs="Times New Roman"/>
-          <w:b/>
-          <w:color w:val="202020"/>
-          <w:sz w:val="26"/>
-          <w:szCs w:val="26"/>
-          <w:shd w:val="clear" w:color="auto" w:fill="FFFFFF"/>
-          <w:lang w:val="en-US"/>
-        </w:rPr>
-      </w:pPr>
-    </w:p>
-    <w:p>
-      <w:pPr>
-        <w:rPr>
-          <w:rFonts w:ascii="Times New Roman" w:hAnsi="Times New Roman" w:cs="Times New Roman"/>
-          <w:b/>
-          <w:color w:val="202020"/>
           <w:sz w:val="32"/>
           <w:szCs w:val="32"/>
           <w:shd w:val="clear" w:color="auto" w:fill="FFFFFF"/>
@@ -2457,7 +3214,6 @@
           <w:shd w:val="clear" w:color="auto" w:fill="FFFFFF"/>
           <w:lang w:eastAsia="ro-RO"/>
         </w:rPr>
-        <w:lastRenderedPageBreak/>
         <w:drawing>
           <wp:inline distT="0" distB="0" distL="0" distR="0">
             <wp:extent cx="5730240" cy="3840480"/>
@@ -2476,7 +3232,7 @@
                     </pic:cNvPicPr>
                   </pic:nvPicPr>
                   <pic:blipFill>
-                    <a:blip r:embed="rId5">
+                    <a:blip r:embed="rId7">
                       <a:extLst>
                         <a:ext uri="{28A0092B-C50C-407E-A947-70E740481C1C}">
                           <a14:useLocalDpi xmlns:a14="http://schemas.microsoft.com/office/drawing/2010/main" val="0"/>
@@ -2676,97 +3432,6 @@
           <w:rFonts w:ascii="Times New Roman" w:hAnsi="Times New Roman" w:cs="Times New Roman"/>
           <w:b/>
           <w:color w:val="202020"/>
-          <w:sz w:val="24"/>
-          <w:szCs w:val="24"/>
-          <w:shd w:val="clear" w:color="auto" w:fill="FFFFFF"/>
-          <w:lang w:val="en-US"/>
-        </w:rPr>
-      </w:pPr>
-    </w:p>
-    <w:p>
-      <w:pPr>
-        <w:rPr>
-          <w:rFonts w:ascii="Times New Roman" w:hAnsi="Times New Roman" w:cs="Times New Roman"/>
-          <w:b/>
-          <w:color w:val="202020"/>
-          <w:sz w:val="26"/>
-          <w:szCs w:val="26"/>
-          <w:shd w:val="clear" w:color="auto" w:fill="FFFFFF"/>
-          <w:lang w:val="en-US"/>
-        </w:rPr>
-      </w:pPr>
-    </w:p>
-    <w:p>
-      <w:pPr>
-        <w:rPr>
-          <w:rFonts w:ascii="Times New Roman" w:hAnsi="Times New Roman" w:cs="Times New Roman"/>
-          <w:b/>
-          <w:color w:val="202020"/>
-          <w:sz w:val="26"/>
-          <w:szCs w:val="26"/>
-          <w:shd w:val="clear" w:color="auto" w:fill="FFFFFF"/>
-          <w:lang w:val="en-US"/>
-        </w:rPr>
-      </w:pPr>
-    </w:p>
-    <w:p>
-      <w:pPr>
-        <w:rPr>
-          <w:rFonts w:ascii="Times New Roman" w:hAnsi="Times New Roman" w:cs="Times New Roman"/>
-          <w:b/>
-          <w:color w:val="202020"/>
-          <w:sz w:val="26"/>
-          <w:szCs w:val="26"/>
-          <w:shd w:val="clear" w:color="auto" w:fill="FFFFFF"/>
-          <w:lang w:val="en-US"/>
-        </w:rPr>
-      </w:pPr>
-    </w:p>
-    <w:p>
-      <w:pPr>
-        <w:rPr>
-          <w:rFonts w:ascii="Times New Roman" w:hAnsi="Times New Roman" w:cs="Times New Roman"/>
-          <w:b/>
-          <w:color w:val="202020"/>
-          <w:sz w:val="26"/>
-          <w:szCs w:val="26"/>
-          <w:shd w:val="clear" w:color="auto" w:fill="FFFFFF"/>
-          <w:lang w:val="en-US"/>
-        </w:rPr>
-      </w:pPr>
-    </w:p>
-    <w:p>
-      <w:pPr>
-        <w:rPr>
-          <w:rFonts w:ascii="Times New Roman" w:hAnsi="Times New Roman" w:cs="Times New Roman"/>
-          <w:b/>
-          <w:color w:val="202020"/>
-          <w:sz w:val="26"/>
-          <w:szCs w:val="26"/>
-          <w:shd w:val="clear" w:color="auto" w:fill="FFFFFF"/>
-          <w:lang w:val="en-US"/>
-        </w:rPr>
-      </w:pPr>
-    </w:p>
-    <w:p>
-      <w:pPr>
-        <w:rPr>
-          <w:rFonts w:ascii="Times New Roman" w:hAnsi="Times New Roman" w:cs="Times New Roman"/>
-          <w:b/>
-          <w:color w:val="202020"/>
-          <w:sz w:val="26"/>
-          <w:szCs w:val="26"/>
-          <w:shd w:val="clear" w:color="auto" w:fill="FFFFFF"/>
-          <w:lang w:val="en-US"/>
-        </w:rPr>
-      </w:pPr>
-    </w:p>
-    <w:p>
-      <w:pPr>
-        <w:rPr>
-          <w:rFonts w:ascii="Times New Roman" w:hAnsi="Times New Roman" w:cs="Times New Roman"/>
-          <w:b/>
-          <w:color w:val="202020"/>
           <w:sz w:val="26"/>
           <w:szCs w:val="26"/>
           <w:shd w:val="clear" w:color="auto" w:fill="FFFFFF"/>
@@ -2814,7 +3479,6 @@
           <w:shd w:val="clear" w:color="auto" w:fill="FFFFFF"/>
           <w:lang w:val="en-US"/>
         </w:rPr>
-        <w:lastRenderedPageBreak/>
         <w:t>Use Case Descriptions</w:t>
       </w:r>
     </w:p>
@@ -2939,6 +3603,7 @@
                 <w:szCs w:val="24"/>
                 <w:lang w:val="en-US" w:eastAsia="ro-RO"/>
               </w:rPr>
+              <w:lastRenderedPageBreak/>
               <w:t>Use Case</w:t>
             </w:r>
           </w:p>
@@ -4053,46 +4718,6 @@
     <w:p>
       <w:pPr>
         <w:spacing w:after="240" w:line="240" w:lineRule="auto"/>
-        <w:jc w:val="center"/>
-        <w:rPr>
-          <w:rFonts w:ascii="Times New Roman" w:eastAsia="Times New Roman" w:hAnsi="Times New Roman" w:cs="Times New Roman"/>
-          <w:i/>
-          <w:sz w:val="24"/>
-          <w:szCs w:val="24"/>
-          <w:lang w:val="en-US" w:eastAsia="ro-RO"/>
-        </w:rPr>
-      </w:pPr>
-    </w:p>
-    <w:p>
-      <w:pPr>
-        <w:spacing w:after="240" w:line="240" w:lineRule="auto"/>
-        <w:jc w:val="center"/>
-        <w:rPr>
-          <w:rFonts w:ascii="Times New Roman" w:eastAsia="Times New Roman" w:hAnsi="Times New Roman" w:cs="Times New Roman"/>
-          <w:i/>
-          <w:sz w:val="24"/>
-          <w:szCs w:val="24"/>
-          <w:lang w:val="en-US" w:eastAsia="ro-RO"/>
-        </w:rPr>
-      </w:pPr>
-    </w:p>
-    <w:p>
-      <w:pPr>
-        <w:spacing w:after="240" w:line="240" w:lineRule="auto"/>
-        <w:jc w:val="center"/>
-        <w:rPr>
-          <w:rFonts w:ascii="Times New Roman" w:eastAsia="Times New Roman" w:hAnsi="Times New Roman" w:cs="Times New Roman"/>
-          <w:i/>
-          <w:sz w:val="24"/>
-          <w:szCs w:val="24"/>
-          <w:lang w:val="en-US" w:eastAsia="ro-RO"/>
-        </w:rPr>
-      </w:pPr>
-    </w:p>
-    <w:p>
-      <w:pPr>
-        <w:spacing w:after="240" w:line="240" w:lineRule="auto"/>
-        <w:jc w:val="center"/>
         <w:rPr>
           <w:rFonts w:ascii="Times New Roman" w:eastAsia="Times New Roman" w:hAnsi="Times New Roman" w:cs="Times New Roman"/>
           <w:i/>
@@ -4157,7 +4782,6 @@
                 <w:szCs w:val="24"/>
                 <w:lang w:val="en-US" w:eastAsia="ro-RO"/>
               </w:rPr>
-              <w:lastRenderedPageBreak/>
               <w:t>Use Case</w:t>
             </w:r>
           </w:p>
@@ -4542,6 +5166,7 @@
                 <w:szCs w:val="24"/>
                 <w:lang w:val="en-US" w:eastAsia="ro-RO"/>
               </w:rPr>
+              <w:lastRenderedPageBreak/>
               <w:t>2.User taps on one of the 3 icons with the language: Danish, German or English</w:t>
             </w:r>
           </w:p>
@@ -4587,6 +5212,7 @@
                 <w:szCs w:val="24"/>
                 <w:lang w:val="en-US" w:eastAsia="ro-RO"/>
               </w:rPr>
+              <w:lastRenderedPageBreak/>
               <w:t>Exception Sequence</w:t>
             </w:r>
           </w:p>
@@ -5214,16 +5840,6 @@
         </w:rPr>
         <w:br/>
       </w:r>
-      <w:r>
-        <w:rPr>
-          <w:rFonts w:ascii="Times New Roman" w:eastAsia="Times New Roman" w:hAnsi="Times New Roman" w:cs="Times New Roman"/>
-          <w:i/>
-          <w:sz w:val="24"/>
-          <w:szCs w:val="24"/>
-          <w:lang w:val="en-US" w:eastAsia="ro-RO"/>
-        </w:rPr>
-        <w:br/>
-      </w:r>
     </w:p>
     <w:tbl>
       <w:tblPr>
@@ -5706,7 +6322,6 @@
                 <w:szCs w:val="24"/>
                 <w:lang w:val="en-US" w:eastAsia="ro-RO"/>
               </w:rPr>
-              <w:lastRenderedPageBreak/>
               <w:t>Exception Sequence</w:t>
             </w:r>
           </w:p>
@@ -6062,6 +6677,7 @@
                 <w:szCs w:val="24"/>
                 <w:lang w:val="en-US" w:eastAsia="ro-RO"/>
               </w:rPr>
+              <w:lastRenderedPageBreak/>
               <w:t>The audio needs to be in the “playing” state</w:t>
             </w:r>
           </w:p>
@@ -6104,6 +6720,7 @@
                 <w:szCs w:val="24"/>
                 <w:lang w:val="en-US" w:eastAsia="ro-RO"/>
               </w:rPr>
+              <w:lastRenderedPageBreak/>
               <w:t>Post-Condition</w:t>
             </w:r>
           </w:p>
@@ -7264,7 +7881,6 @@
                 <w:szCs w:val="24"/>
                 <w:lang w:val="en-US" w:eastAsia="ro-RO"/>
               </w:rPr>
-              <w:lastRenderedPageBreak/>
               <w:t>Post-Condition</w:t>
             </w:r>
           </w:p>
@@ -7581,6 +8197,7 @@
                 <w:szCs w:val="24"/>
                 <w:lang w:val="en-US" w:eastAsia="ro-RO"/>
               </w:rPr>
+              <w:lastRenderedPageBreak/>
               <w:t>Use Case</w:t>
             </w:r>
           </w:p>
@@ -8693,17 +9310,7 @@
           <w:szCs w:val="24"/>
           <w:lang w:val="en-US" w:eastAsia="ro-RO"/>
         </w:rPr>
-        <w:t xml:space="preserve"> View Training Page </w:t>
-      </w:r>
-      <w:r>
-        <w:rPr>
-          <w:rFonts w:ascii="Times New Roman" w:eastAsia="Times New Roman" w:hAnsi="Times New Roman" w:cs="Times New Roman"/>
-          <w:i/>
-          <w:sz w:val="24"/>
-          <w:szCs w:val="24"/>
-          <w:lang w:val="en-US" w:eastAsia="ro-RO"/>
-        </w:rPr>
-        <w:t>Use Case Description</w:t>
+        <w:t xml:space="preserve"> View Training Page Use Case Description</w:t>
       </w:r>
     </w:p>
     <w:p>
@@ -8934,7 +9541,6 @@
                 <w:szCs w:val="24"/>
                 <w:lang w:val="en-US" w:eastAsia="ro-RO"/>
               </w:rPr>
-              <w:lastRenderedPageBreak/>
               <w:t>Pre-Condition</w:t>
             </w:r>
           </w:p>
@@ -9254,17 +9860,8 @@
           <w:szCs w:val="24"/>
           <w:lang w:val="en-US" w:eastAsia="ro-RO"/>
         </w:rPr>
-        <w:t xml:space="preserve">Table 12: View Sustainable Tips </w:t>
-      </w:r>
-      <w:r>
-        <w:rPr>
-          <w:rFonts w:ascii="Times New Roman" w:eastAsia="Times New Roman" w:hAnsi="Times New Roman" w:cs="Times New Roman"/>
-          <w:i/>
-          <w:sz w:val="24"/>
-          <w:szCs w:val="24"/>
-          <w:lang w:val="en-US" w:eastAsia="ro-RO"/>
-        </w:rPr>
-        <w:t>Use Case Description</w:t>
+        <w:lastRenderedPageBreak/>
+        <w:t>Table 12: View Sustainable Tips Use Case Description</w:t>
       </w:r>
       <w:r>
         <w:rPr>
@@ -9823,17 +10420,7 @@
           <w:szCs w:val="24"/>
           <w:lang w:val="en-US" w:eastAsia="ro-RO"/>
         </w:rPr>
-        <w:t xml:space="preserve">Table 13: See Next Tip </w:t>
-      </w:r>
-      <w:r>
-        <w:rPr>
-          <w:rFonts w:ascii="Times New Roman" w:eastAsia="Times New Roman" w:hAnsi="Times New Roman" w:cs="Times New Roman"/>
-          <w:i/>
-          <w:sz w:val="24"/>
-          <w:szCs w:val="24"/>
-          <w:lang w:val="en-US" w:eastAsia="ro-RO"/>
-        </w:rPr>
-        <w:t>Use Case Description</w:t>
+        <w:t>Table 13: See Next Tip Use Case Description</w:t>
       </w:r>
       <w:r>
         <w:rPr>
@@ -10422,17 +11009,7 @@
           <w:szCs w:val="24"/>
           <w:lang w:val="en-US" w:eastAsia="ro-RO"/>
         </w:rPr>
-        <w:t xml:space="preserve">Table 14: See Previous Tip </w:t>
-      </w:r>
-      <w:r>
-        <w:rPr>
-          <w:rFonts w:ascii="Times New Roman" w:eastAsia="Times New Roman" w:hAnsi="Times New Roman" w:cs="Times New Roman"/>
-          <w:i/>
-          <w:sz w:val="24"/>
-          <w:szCs w:val="24"/>
-          <w:lang w:val="en-US" w:eastAsia="ro-RO"/>
-        </w:rPr>
-        <w:t>Use Case Description</w:t>
+        <w:t>Table 14: See Previous Tip Use Case Description</w:t>
       </w:r>
       <w:r>
         <w:rPr>
@@ -10500,7 +11077,6 @@
                 <w:szCs w:val="24"/>
                 <w:lang w:val="en-US" w:eastAsia="ro-RO"/>
               </w:rPr>
-              <w:lastRenderedPageBreak/>
               <w:t>Use Case</w:t>
             </w:r>
           </w:p>
@@ -10992,17 +11568,8 @@
           <w:szCs w:val="24"/>
           <w:lang w:val="en-US" w:eastAsia="ro-RO"/>
         </w:rPr>
-        <w:t xml:space="preserve">Table 15: View Quiz Game Page </w:t>
-      </w:r>
-      <w:r>
-        <w:rPr>
-          <w:rFonts w:ascii="Times New Roman" w:eastAsia="Times New Roman" w:hAnsi="Times New Roman" w:cs="Times New Roman"/>
-          <w:i/>
-          <w:sz w:val="24"/>
-          <w:szCs w:val="24"/>
-          <w:lang w:val="en-US" w:eastAsia="ro-RO"/>
-        </w:rPr>
-        <w:t>Use Case Description</w:t>
+        <w:lastRenderedPageBreak/>
+        <w:t>Table 15: View Quiz Game Page Use Case Description</w:t>
       </w:r>
       <w:r>
         <w:rPr>
@@ -11634,58 +12201,6 @@
     </w:p>
     <w:p>
       <w:pPr>
-        <w:rPr>
-          <w:rFonts w:ascii="Times New Roman" w:hAnsi="Times New Roman" w:cs="Times New Roman"/>
-          <w:b/>
-          <w:color w:val="202020"/>
-          <w:sz w:val="26"/>
-          <w:szCs w:val="26"/>
-          <w:shd w:val="clear" w:color="auto" w:fill="FFFFFF"/>
-          <w:lang w:val="en-US"/>
-        </w:rPr>
-      </w:pPr>
-    </w:p>
-    <w:p>
-      <w:pPr>
-        <w:rPr>
-          <w:rFonts w:ascii="Times New Roman" w:hAnsi="Times New Roman" w:cs="Times New Roman"/>
-          <w:b/>
-          <w:color w:val="202020"/>
-          <w:sz w:val="26"/>
-          <w:szCs w:val="26"/>
-          <w:shd w:val="clear" w:color="auto" w:fill="FFFFFF"/>
-          <w:lang w:val="en-US"/>
-        </w:rPr>
-      </w:pPr>
-    </w:p>
-    <w:p>
-      <w:pPr>
-        <w:rPr>
-          <w:rFonts w:ascii="Times New Roman" w:hAnsi="Times New Roman" w:cs="Times New Roman"/>
-          <w:b/>
-          <w:color w:val="202020"/>
-          <w:sz w:val="26"/>
-          <w:szCs w:val="26"/>
-          <w:shd w:val="clear" w:color="auto" w:fill="FFFFFF"/>
-          <w:lang w:val="en-US"/>
-        </w:rPr>
-      </w:pPr>
-    </w:p>
-    <w:p>
-      <w:pPr>
-        <w:rPr>
-          <w:rFonts w:ascii="Times New Roman" w:hAnsi="Times New Roman" w:cs="Times New Roman"/>
-          <w:b/>
-          <w:color w:val="202020"/>
-          <w:sz w:val="26"/>
-          <w:szCs w:val="26"/>
-          <w:shd w:val="clear" w:color="auto" w:fill="FFFFFF"/>
-          <w:lang w:val="en-US"/>
-        </w:rPr>
-      </w:pPr>
-    </w:p>
-    <w:p>
-      <w:pPr>
         <w:pStyle w:val="ListParagraph"/>
         <w:numPr>
           <w:ilvl w:val="0"/>
@@ -11728,19 +12243,6 @@
     </w:p>
     <w:p>
       <w:pPr>
-        <w:rPr>
-          <w:rFonts w:ascii="Times New Roman" w:hAnsi="Times New Roman" w:cs="Times New Roman"/>
-          <w:b/>
-          <w:color w:val="202020"/>
-          <w:sz w:val="26"/>
-          <w:szCs w:val="26"/>
-          <w:shd w:val="clear" w:color="auto" w:fill="FFFFFF"/>
-          <w:lang w:val="en-US"/>
-        </w:rPr>
-      </w:pPr>
-    </w:p>
-    <w:p>
-      <w:pPr>
         <w:autoSpaceDE w:val="0"/>
         <w:autoSpaceDN w:val="0"/>
         <w:adjustRightInd w:val="0"/>
@@ -11831,7 +12333,6 @@
           <w:szCs w:val="32"/>
           <w:lang w:val="en-US"/>
         </w:rPr>
-        <w:lastRenderedPageBreak/>
         <w:t>4.1</w:t>
       </w:r>
       <w:r>
@@ -11864,6 +12365,7 @@
         <w:autoSpaceDN w:val="0"/>
         <w:adjustRightInd w:val="0"/>
         <w:spacing w:after="0" w:line="240" w:lineRule="auto"/>
+        <w:jc w:val="center"/>
         <w:rPr>
           <w:rFonts w:ascii="Times New Roman" w:hAnsi="Times New Roman" w:cs="Times New Roman"/>
           <w:b/>
@@ -11887,8 +12389,8 @@
         </w:rPr>
         <w:drawing>
           <wp:inline distT="0" distB="0" distL="0" distR="0">
-            <wp:extent cx="5733415" cy="4151630"/>
-            <wp:effectExtent l="0" t="0" r="635" b="1270"/>
+            <wp:extent cx="4288222" cy="3105150"/>
+            <wp:effectExtent l="0" t="0" r="0" b="0"/>
             <wp:docPr id="1" name="Picture 1"/>
             <wp:cNvGraphicFramePr>
               <a:graphicFrameLocks xmlns:a="http://schemas.openxmlformats.org/drawingml/2006/main" noChangeAspect="1"/>
@@ -11903,7 +12405,7 @@
                     </pic:cNvPicPr>
                   </pic:nvPicPr>
                   <pic:blipFill>
-                    <a:blip r:embed="rId6">
+                    <a:blip r:embed="rId8" cstate="print">
                       <a:extLst>
                         <a:ext uri="{28A0092B-C50C-407E-A947-70E740481C1C}">
                           <a14:useLocalDpi xmlns:a14="http://schemas.microsoft.com/office/drawing/2010/main" val="0"/>
@@ -11918,7 +12420,7 @@
                   <pic:spPr bwMode="auto">
                     <a:xfrm>
                       <a:off x="0" y="0"/>
-                      <a:ext cx="5733415" cy="4151630"/>
+                      <a:ext cx="4318331" cy="3126953"/>
                     </a:xfrm>
                     <a:prstGeom prst="rect">
                       <a:avLst/>
@@ -12100,7 +12602,7 @@
                     </pic:cNvPicPr>
                   </pic:nvPicPr>
                   <pic:blipFill>
-                    <a:blip r:embed="rId7">
+                    <a:blip r:embed="rId9">
                       <a:extLst>
                         <a:ext uri="{28A0092B-C50C-407E-A947-70E740481C1C}">
                           <a14:useLocalDpi xmlns:a14="http://schemas.microsoft.com/office/drawing/2010/main" val="0"/>
@@ -12328,7 +12830,7 @@
                     </pic:cNvPicPr>
                   </pic:nvPicPr>
                   <pic:blipFill>
-                    <a:blip r:embed="rId8">
+                    <a:blip r:embed="rId10">
                       <a:extLst>
                         <a:ext uri="{28A0092B-C50C-407E-A947-70E740481C1C}">
                           <a14:useLocalDpi xmlns:a14="http://schemas.microsoft.com/office/drawing/2010/main" val="0"/>
@@ -12454,7 +12956,19 @@
           <w:shd w:val="clear" w:color="auto" w:fill="FFFFFF"/>
           <w:lang w:val="en-US"/>
         </w:rPr>
-        <w:t xml:space="preserve">ebpage inside the layout itself, which gives the developer some freedom, given that the linked web-page is responsive, but, as a downside, to access such a layout, a constant internet connection is </w:t>
+        <w:t xml:space="preserve">ebpage inside the layout itself, which gives the </w:t>
+      </w:r>
+      <w:r>
+        <w:rPr>
+          <w:rFonts w:ascii="Times New Roman" w:hAnsi="Times New Roman" w:cs="Times New Roman"/>
+          <w:color w:val="202020"/>
+          <w:sz w:val="24"/>
+          <w:szCs w:val="24"/>
+          <w:shd w:val="clear" w:color="auto" w:fill="FFFFFF"/>
+          <w:lang w:val="en-US"/>
+        </w:rPr>
+        <w:lastRenderedPageBreak/>
+        <w:t xml:space="preserve">developer some freedom, given that the linked web-page is responsive, but, as a downside, to access such a layout, a constant internet connection is </w:t>
       </w:r>
       <w:r>
         <w:rPr>
@@ -12560,8 +13074,8 @@
         </w:rPr>
         <w:drawing>
           <wp:inline distT="0" distB="0" distL="0" distR="0">
-            <wp:extent cx="5314950" cy="1132841"/>
-            <wp:effectExtent l="0" t="0" r="0" b="0"/>
+            <wp:extent cx="6032939" cy="1285875"/>
+            <wp:effectExtent l="0" t="0" r="6350" b="0"/>
             <wp:docPr id="5" name="Picture 5"/>
             <wp:cNvGraphicFramePr>
               <a:graphicFrameLocks xmlns:a="http://schemas.openxmlformats.org/drawingml/2006/main" noChangeAspect="1"/>
@@ -12576,7 +13090,7 @@
                     </pic:cNvPicPr>
                   </pic:nvPicPr>
                   <pic:blipFill>
-                    <a:blip r:embed="rId9">
+                    <a:blip r:embed="rId11">
                       <a:extLst>
                         <a:ext uri="{28A0092B-C50C-407E-A947-70E740481C1C}">
                           <a14:useLocalDpi xmlns:a14="http://schemas.microsoft.com/office/drawing/2010/main" val="0"/>
@@ -12591,7 +13105,7 @@
                   <pic:spPr bwMode="auto">
                     <a:xfrm>
                       <a:off x="0" y="0"/>
-                      <a:ext cx="5394207" cy="1149734"/>
+                      <a:ext cx="6132572" cy="1307111"/>
                     </a:xfrm>
                     <a:prstGeom prst="rect">
                       <a:avLst/>
@@ -12676,18 +13190,6 @@
       <w:pPr>
         <w:rPr>
           <w:rFonts w:ascii="Times New Roman" w:hAnsi="Times New Roman" w:cs="Times New Roman"/>
-          <w:color w:val="202020"/>
-          <w:sz w:val="26"/>
-          <w:szCs w:val="26"/>
-          <w:shd w:val="clear" w:color="auto" w:fill="FFFFFF"/>
-          <w:lang w:val="en-US"/>
-        </w:rPr>
-      </w:pPr>
-    </w:p>
-    <w:p>
-      <w:pPr>
-        <w:rPr>
-          <w:rFonts w:ascii="Times New Roman" w:hAnsi="Times New Roman" w:cs="Times New Roman"/>
           <w:b/>
           <w:color w:val="202020"/>
           <w:sz w:val="32"/>
@@ -12812,17 +13314,7 @@
           <w:szCs w:val="24"/>
           <w:lang w:val="en-US"/>
         </w:rPr>
-        <w:t xml:space="preserve">simple, </w:t>
-      </w:r>
-      <w:r>
-        <w:rPr>
-          <w:rFonts w:ascii="Times New Roman" w:eastAsia="ArialMT" w:hAnsi="Times New Roman" w:cs="Times New Roman"/>
-          <w:sz w:val="24"/>
-          <w:szCs w:val="24"/>
-          <w:lang w:val="en-US"/>
-        </w:rPr>
-        <w:lastRenderedPageBreak/>
-        <w:t>intuitive</w:t>
+        <w:t>simple, intuitive</w:t>
       </w:r>
       <w:r>
         <w:rPr>
@@ -12894,10 +13386,10 @@
               <wp:posOffset>4248150</wp:posOffset>
             </wp:positionH>
             <wp:positionV relativeFrom="paragraph">
-              <wp:posOffset>115</wp:posOffset>
+              <wp:posOffset>1905</wp:posOffset>
             </wp:positionV>
-            <wp:extent cx="2593340" cy="2652280"/>
-            <wp:effectExtent l="0" t="0" r="0" b="0"/>
+            <wp:extent cx="2847975" cy="2912110"/>
+            <wp:effectExtent l="0" t="0" r="9525" b="2540"/>
             <wp:wrapSquare wrapText="bothSides"/>
             <wp:docPr id="7" name="Picture 7"/>
             <wp:cNvGraphicFramePr>
@@ -12911,7 +13403,7 @@
                     <pic:cNvPicPr/>
                   </pic:nvPicPr>
                   <pic:blipFill>
-                    <a:blip r:embed="rId10" cstate="print">
+                    <a:blip r:embed="rId12" cstate="print">
                       <a:extLst>
                         <a:ext uri="{28A0092B-C50C-407E-A947-70E740481C1C}">
                           <a14:useLocalDpi xmlns:a14="http://schemas.microsoft.com/office/drawing/2010/main" val="0"/>
@@ -12925,7 +13417,7 @@
                   <pic:spPr>
                     <a:xfrm>
                       <a:off x="0" y="0"/>
-                      <a:ext cx="2598209" cy="2657260"/>
+                      <a:ext cx="2847975" cy="2912110"/>
                     </a:xfrm>
                     <a:prstGeom prst="rect">
                       <a:avLst/>
@@ -12953,8 +13445,8 @@
         </w:rPr>
         <w:drawing>
           <wp:inline distT="0" distB="0" distL="0" distR="0">
-            <wp:extent cx="2626684" cy="2686050"/>
-            <wp:effectExtent l="0" t="0" r="2540" b="0"/>
+            <wp:extent cx="2809875" cy="2873380"/>
+            <wp:effectExtent l="0" t="0" r="0" b="3175"/>
             <wp:docPr id="6" name="Picture 6"/>
             <wp:cNvGraphicFramePr>
               <a:graphicFrameLocks xmlns:a="http://schemas.openxmlformats.org/drawingml/2006/main" noChangeAspect="1"/>
@@ -12967,7 +13459,7 @@
                     <pic:cNvPicPr/>
                   </pic:nvPicPr>
                   <pic:blipFill>
-                    <a:blip r:embed="rId11" cstate="print">
+                    <a:blip r:embed="rId13" cstate="print">
                       <a:extLst>
                         <a:ext uri="{28A0092B-C50C-407E-A947-70E740481C1C}">
                           <a14:useLocalDpi xmlns:a14="http://schemas.microsoft.com/office/drawing/2010/main" val="0"/>
@@ -12981,7 +13473,7 @@
                   <pic:spPr>
                     <a:xfrm>
                       <a:off x="0" y="0"/>
-                      <a:ext cx="2660468" cy="2720598"/>
+                      <a:ext cx="2852071" cy="2916530"/>
                     </a:xfrm>
                     <a:prstGeom prst="rect">
                       <a:avLst/>
@@ -13030,6 +13522,7 @@
           <w:shd w:val="clear" w:color="auto" w:fill="FFFFFF"/>
           <w:lang w:eastAsia="ro-RO"/>
         </w:rPr>
+        <w:lastRenderedPageBreak/>
         <w:drawing>
           <wp:inline distT="0" distB="0" distL="0" distR="0">
             <wp:extent cx="2785030" cy="2847975"/>
@@ -13046,7 +13539,7 @@
                     <pic:cNvPicPr/>
                   </pic:nvPicPr>
                   <pic:blipFill>
-                    <a:blip r:embed="rId12" cstate="print">
+                    <a:blip r:embed="rId14" cstate="print">
                       <a:extLst>
                         <a:ext uri="{28A0092B-C50C-407E-A947-70E740481C1C}">
                           <a14:useLocalDpi xmlns:a14="http://schemas.microsoft.com/office/drawing/2010/main" val="0"/>
@@ -13191,7 +13684,6 @@
           <w:shd w:val="clear" w:color="auto" w:fill="FFFFFF"/>
           <w:lang w:eastAsia="ro-RO"/>
         </w:rPr>
-        <w:lastRenderedPageBreak/>
         <w:drawing>
           <wp:inline distT="0" distB="0" distL="0" distR="0" wp14:anchorId="2345BD56" wp14:editId="457D4051">
             <wp:extent cx="2181225" cy="3517225"/>
@@ -13210,7 +13702,7 @@
                     </pic:cNvPicPr>
                   </pic:nvPicPr>
                   <pic:blipFill>
-                    <a:blip r:embed="rId13">
+                    <a:blip r:embed="rId15">
                       <a:extLst>
                         <a:ext uri="{28A0092B-C50C-407E-A947-70E740481C1C}">
                           <a14:useLocalDpi xmlns:a14="http://schemas.microsoft.com/office/drawing/2010/main" val="0"/>
@@ -13303,6 +13795,7 @@
           <w:shd w:val="clear" w:color="auto" w:fill="FFFFFF"/>
           <w:lang w:val="en-US"/>
         </w:rPr>
+        <w:lastRenderedPageBreak/>
         <w:t xml:space="preserve">This Grid Layout makes use of Card Views, which, essentially can be thought as a </w:t>
       </w:r>
       <w:proofErr w:type="spellStart"/>
@@ -13665,7 +14158,6 @@
           <w:shd w:val="clear" w:color="auto" w:fill="FFFFFF"/>
           <w:lang w:eastAsia="ro-RO"/>
         </w:rPr>
-        <w:lastRenderedPageBreak/>
         <w:drawing>
           <wp:inline distT="0" distB="0" distL="0" distR="0">
             <wp:extent cx="2838450" cy="1581150"/>
@@ -13684,7 +14176,7 @@
                     </pic:cNvPicPr>
                   </pic:nvPicPr>
                   <pic:blipFill>
-                    <a:blip r:embed="rId14">
+                    <a:blip r:embed="rId16">
                       <a:extLst>
                         <a:ext uri="{28A0092B-C50C-407E-A947-70E740481C1C}">
                           <a14:useLocalDpi xmlns:a14="http://schemas.microsoft.com/office/drawing/2010/main" val="0"/>
@@ -13791,31 +14283,7 @@
           <w:shd w:val="clear" w:color="auto" w:fill="FFFFFF"/>
           <w:lang w:val="en-US"/>
         </w:rPr>
-        <w:t xml:space="preserve"> provides a default elevation and corner radius so that the cards have a </w:t>
-      </w:r>
-      <w:proofErr w:type="gramStart"/>
-      <w:r>
-        <w:rPr>
-          <w:rFonts w:ascii="Times New Roman" w:hAnsi="Times New Roman" w:cs="Times New Roman"/>
-          <w:color w:val="202020"/>
-          <w:sz w:val="24"/>
-          <w:szCs w:val="24"/>
-          <w:shd w:val="clear" w:color="auto" w:fill="FFFFFF"/>
-          <w:lang w:val="en-US"/>
-        </w:rPr>
-        <w:t>consistent</w:t>
-      </w:r>
-      <w:proofErr w:type="gramEnd"/>
-      <w:r>
-        <w:rPr>
-          <w:rFonts w:ascii="Times New Roman" w:hAnsi="Times New Roman" w:cs="Times New Roman"/>
-          <w:color w:val="202020"/>
-          <w:sz w:val="24"/>
-          <w:szCs w:val="24"/>
-          <w:shd w:val="clear" w:color="auto" w:fill="FFFFFF"/>
-          <w:lang w:val="en-US"/>
-        </w:rPr>
-        <w:t xml:space="preserve"> appearance across the platforms. However, these values can be customized, a background color for the card can also be set.</w:t>
+        <w:t xml:space="preserve"> provides a default elevation and corner radius so that the cards have a consistent appearance across the platforms. However, these values can be customized, a background color for the card can also be set.</w:t>
       </w:r>
     </w:p>
     <w:p>
@@ -13854,6 +14322,7 @@
           <w:shd w:val="clear" w:color="auto" w:fill="FFFFFF"/>
           <w:lang w:eastAsia="ro-RO"/>
         </w:rPr>
+        <w:lastRenderedPageBreak/>
         <w:drawing>
           <wp:inline distT="0" distB="0" distL="0" distR="0">
             <wp:extent cx="2895600" cy="4013091"/>
@@ -13872,7 +14341,7 @@
                     </pic:cNvPicPr>
                   </pic:nvPicPr>
                   <pic:blipFill>
-                    <a:blip r:embed="rId15">
+                    <a:blip r:embed="rId17">
                       <a:extLst>
                         <a:ext uri="{28A0092B-C50C-407E-A947-70E740481C1C}">
                           <a14:useLocalDpi xmlns:a14="http://schemas.microsoft.com/office/drawing/2010/main" val="0"/>
@@ -13991,7 +14460,31 @@
           <w:shd w:val="clear" w:color="auto" w:fill="FFFFFF"/>
           <w:lang w:val="en-US"/>
         </w:rPr>
-        <w:t xml:space="preserve"> inside the Folkecenter Mobile Application – proprieties such as Elevation, Corner Radius, margins </w:t>
+        <w:t xml:space="preserve"> inside the </w:t>
+      </w:r>
+      <w:proofErr w:type="spellStart"/>
+      <w:r>
+        <w:rPr>
+          <w:rFonts w:ascii="Times New Roman" w:hAnsi="Times New Roman" w:cs="Times New Roman"/>
+          <w:color w:val="202020"/>
+          <w:sz w:val="24"/>
+          <w:szCs w:val="24"/>
+          <w:shd w:val="clear" w:color="auto" w:fill="FFFFFF"/>
+          <w:lang w:val="en-US"/>
+        </w:rPr>
+        <w:t>Folkecenter</w:t>
+      </w:r>
+      <w:proofErr w:type="spellEnd"/>
+      <w:r>
+        <w:rPr>
+          <w:rFonts w:ascii="Times New Roman" w:hAnsi="Times New Roman" w:cs="Times New Roman"/>
+          <w:color w:val="202020"/>
+          <w:sz w:val="24"/>
+          <w:szCs w:val="24"/>
+          <w:shd w:val="clear" w:color="auto" w:fill="FFFFFF"/>
+          <w:lang w:val="en-US"/>
+        </w:rPr>
+        <w:t xml:space="preserve"> Mobile Application – proprieties such as Elevation, Corner Radius, margins </w:t>
       </w:r>
       <w:r>
         <w:rPr>
@@ -14109,19 +14602,7 @@
           <w:shd w:val="clear" w:color="auto" w:fill="FFFFFF"/>
           <w:lang w:val="en-US"/>
         </w:rPr>
-        <w:t xml:space="preserve"> – a small </w:t>
-      </w:r>
-      <w:r>
-        <w:rPr>
-          <w:rFonts w:ascii="Times New Roman" w:hAnsi="Times New Roman" w:cs="Times New Roman"/>
-          <w:color w:val="202020"/>
-          <w:sz w:val="24"/>
-          <w:szCs w:val="24"/>
-          <w:shd w:val="clear" w:color="auto" w:fill="FFFFFF"/>
-          <w:lang w:val="en-US"/>
-        </w:rPr>
-        <w:lastRenderedPageBreak/>
-        <w:t>caption for the icon, these two views being wrapped in a Linear Layout.</w:t>
+        <w:t xml:space="preserve"> – a small caption for the icon, these two views being wrapped in a Linear Layout.</w:t>
       </w:r>
       <w:r>
         <w:rPr>
@@ -14295,7 +14776,7 @@
                     </pic:cNvPicPr>
                   </pic:nvPicPr>
                   <pic:blipFill>
-                    <a:blip r:embed="rId16">
+                    <a:blip r:embed="rId18">
                       <a:extLst>
                         <a:ext uri="{28A0092B-C50C-407E-A947-70E740481C1C}">
                           <a14:useLocalDpi xmlns:a14="http://schemas.microsoft.com/office/drawing/2010/main" val="0"/>
@@ -14965,7 +15446,6 @@
           <w:shd w:val="clear" w:color="auto" w:fill="FFFFFF"/>
           <w:lang w:eastAsia="ro-RO"/>
         </w:rPr>
-        <w:lastRenderedPageBreak/>
         <w:drawing>
           <wp:inline distT="0" distB="0" distL="0" distR="0">
             <wp:extent cx="5724525" cy="1914525"/>
@@ -14984,7 +15464,7 @@
                     </pic:cNvPicPr>
                   </pic:nvPicPr>
                   <pic:blipFill>
-                    <a:blip r:embed="rId17">
+                    <a:blip r:embed="rId19">
                       <a:extLst>
                         <a:ext uri="{28A0092B-C50C-407E-A947-70E740481C1C}">
                           <a14:useLocalDpi xmlns:a14="http://schemas.microsoft.com/office/drawing/2010/main" val="0"/>
@@ -15225,6 +15705,7 @@
           <w:noProof/>
           <w:lang w:eastAsia="ro-RO"/>
         </w:rPr>
+        <w:lastRenderedPageBreak/>
         <w:drawing>
           <wp:inline distT="0" distB="0" distL="0" distR="0">
             <wp:extent cx="5731510" cy="2782106"/>
@@ -15243,7 +15724,7 @@
                     </pic:cNvPicPr>
                   </pic:nvPicPr>
                   <pic:blipFill>
-                    <a:blip r:embed="rId18">
+                    <a:blip r:embed="rId20">
                       <a:extLst>
                         <a:ext uri="{28A0092B-C50C-407E-A947-70E740481C1C}">
                           <a14:useLocalDpi xmlns:a14="http://schemas.microsoft.com/office/drawing/2010/main" val="0"/>
@@ -15500,7 +15981,6 @@
           <w:shd w:val="clear" w:color="auto" w:fill="FFFFFF"/>
           <w:lang w:val="en-US"/>
         </w:rPr>
-        <w:lastRenderedPageBreak/>
         <w:t xml:space="preserve">The </w:t>
       </w:r>
       <w:proofErr w:type="spellStart"/>
@@ -15804,6 +16284,7 @@
           <w:shd w:val="clear" w:color="auto" w:fill="FFFFFF"/>
           <w:lang w:eastAsia="ro-RO"/>
         </w:rPr>
+        <w:lastRenderedPageBreak/>
         <w:drawing>
           <wp:inline distT="0" distB="0" distL="0" distR="0">
             <wp:extent cx="5067300" cy="2371725"/>
@@ -15822,7 +16303,7 @@
                     </pic:cNvPicPr>
                   </pic:nvPicPr>
                   <pic:blipFill>
-                    <a:blip r:embed="rId19">
+                    <a:blip r:embed="rId21">
                       <a:extLst>
                         <a:ext uri="{28A0092B-C50C-407E-A947-70E740481C1C}">
                           <a14:useLocalDpi xmlns:a14="http://schemas.microsoft.com/office/drawing/2010/main" val="0"/>
@@ -15941,7 +16422,6 @@
           <w:shd w:val="clear" w:color="auto" w:fill="FFFFFF"/>
           <w:lang w:eastAsia="ro-RO"/>
         </w:rPr>
-        <w:lastRenderedPageBreak/>
         <w:drawing>
           <wp:inline distT="0" distB="0" distL="0" distR="0">
             <wp:extent cx="5230644" cy="4438650"/>
@@ -15960,7 +16440,7 @@
                     </pic:cNvPicPr>
                   </pic:nvPicPr>
                   <pic:blipFill>
-                    <a:blip r:embed="rId20">
+                    <a:blip r:embed="rId22">
                       <a:extLst>
                         <a:ext uri="{28A0092B-C50C-407E-A947-70E740481C1C}">
                           <a14:useLocalDpi xmlns:a14="http://schemas.microsoft.com/office/drawing/2010/main" val="0"/>
@@ -16108,7 +16588,19 @@
           <w:shd w:val="clear" w:color="auto" w:fill="FFFFFF"/>
           <w:lang w:val="en-US"/>
         </w:rPr>
-        <w:t>The guided tour feature is the most complex feature of the Folkecenter Mobile Application, as, during its development, the requirements for this feature expanded – the supervisor decided that he wants this feature to also be available in Danish and German, not only English, so a few changes had to be done.</w:t>
+        <w:t xml:space="preserve">The guided tour feature is the most complex feature of the Folkecenter Mobile Application, as, during its development, the requirements for this feature expanded – the supervisor decided that he wants this feature to also be available in Danish and German, not </w:t>
+      </w:r>
+      <w:r>
+        <w:rPr>
+          <w:rFonts w:ascii="Times New Roman" w:hAnsi="Times New Roman" w:cs="Times New Roman"/>
+          <w:color w:val="202020"/>
+          <w:sz w:val="24"/>
+          <w:szCs w:val="28"/>
+          <w:shd w:val="clear" w:color="auto" w:fill="FFFFFF"/>
+          <w:lang w:val="en-US"/>
+        </w:rPr>
+        <w:lastRenderedPageBreak/>
+        <w:t>only English, so a few changes had to be done.</w:t>
       </w:r>
       <w:r>
         <w:rPr>
@@ -16180,7 +16672,6 @@
           <w:shd w:val="clear" w:color="auto" w:fill="FFFFFF"/>
           <w:lang w:eastAsia="ro-RO"/>
         </w:rPr>
-        <w:lastRenderedPageBreak/>
         <w:drawing>
           <wp:inline distT="0" distB="0" distL="0" distR="0">
             <wp:extent cx="2638425" cy="4249918"/>
@@ -16199,7 +16690,7 @@
                     </pic:cNvPicPr>
                   </pic:nvPicPr>
                   <pic:blipFill>
-                    <a:blip r:embed="rId21">
+                    <a:blip r:embed="rId23">
                       <a:extLst>
                         <a:ext uri="{28A0092B-C50C-407E-A947-70E740481C1C}">
                           <a14:useLocalDpi xmlns:a14="http://schemas.microsoft.com/office/drawing/2010/main" val="0"/>
@@ -16567,7 +17058,7 @@
                     </pic:cNvPicPr>
                   </pic:nvPicPr>
                   <pic:blipFill>
-                    <a:blip r:embed="rId22">
+                    <a:blip r:embed="rId24">
                       <a:extLst>
                         <a:ext uri="{28A0092B-C50C-407E-A947-70E740481C1C}">
                           <a14:useLocalDpi xmlns:a14="http://schemas.microsoft.com/office/drawing/2010/main" val="0"/>
@@ -16633,7 +17124,7 @@
                     </pic:cNvPicPr>
                   </pic:nvPicPr>
                   <pic:blipFill>
-                    <a:blip r:embed="rId23">
+                    <a:blip r:embed="rId25">
                       <a:extLst>
                         <a:ext uri="{28A0092B-C50C-407E-A947-70E740481C1C}">
                           <a14:useLocalDpi xmlns:a14="http://schemas.microsoft.com/office/drawing/2010/main" val="0"/>
@@ -16747,7 +17238,7 @@
                     </pic:cNvPicPr>
                   </pic:nvPicPr>
                   <pic:blipFill>
-                    <a:blip r:embed="rId24">
+                    <a:blip r:embed="rId26">
                       <a:extLst>
                         <a:ext uri="{28A0092B-C50C-407E-A947-70E740481C1C}">
                           <a14:useLocalDpi xmlns:a14="http://schemas.microsoft.com/office/drawing/2010/main" val="0"/>
@@ -16972,7 +17463,7 @@
                     </pic:cNvPicPr>
                   </pic:nvPicPr>
                   <pic:blipFill>
-                    <a:blip r:embed="rId25">
+                    <a:blip r:embed="rId27">
                       <a:extLst>
                         <a:ext uri="{28A0092B-C50C-407E-A947-70E740481C1C}">
                           <a14:useLocalDpi xmlns:a14="http://schemas.microsoft.com/office/drawing/2010/main" val="0"/>
@@ -17037,7 +17528,7 @@
                     </pic:cNvPicPr>
                   </pic:nvPicPr>
                   <pic:blipFill>
-                    <a:blip r:embed="rId26">
+                    <a:blip r:embed="rId28">
                       <a:extLst>
                         <a:ext uri="{28A0092B-C50C-407E-A947-70E740481C1C}">
                           <a14:useLocalDpi xmlns:a14="http://schemas.microsoft.com/office/drawing/2010/main" val="0"/>
@@ -17295,7 +17786,7 @@
                     </pic:cNvPicPr>
                   </pic:nvPicPr>
                   <pic:blipFill>
-                    <a:blip r:embed="rId27">
+                    <a:blip r:embed="rId29">
                       <a:extLst>
                         <a:ext uri="{28A0092B-C50C-407E-A947-70E740481C1C}">
                           <a14:useLocalDpi xmlns:a14="http://schemas.microsoft.com/office/drawing/2010/main" val="0"/>
@@ -17409,7 +17900,7 @@
                     </pic:cNvPicPr>
                   </pic:nvPicPr>
                   <pic:blipFill>
-                    <a:blip r:embed="rId28">
+                    <a:blip r:embed="rId30">
                       <a:extLst>
                         <a:ext uri="{28A0092B-C50C-407E-A947-70E740481C1C}">
                           <a14:useLocalDpi xmlns:a14="http://schemas.microsoft.com/office/drawing/2010/main" val="0"/>
@@ -17606,7 +18097,7 @@
                     </pic:cNvPicPr>
                   </pic:nvPicPr>
                   <pic:blipFill>
-                    <a:blip r:embed="rId29">
+                    <a:blip r:embed="rId31">
                       <a:extLst>
                         <a:ext uri="{28A0092B-C50C-407E-A947-70E740481C1C}">
                           <a14:useLocalDpi xmlns:a14="http://schemas.microsoft.com/office/drawing/2010/main" val="0"/>
@@ -17863,7 +18354,7 @@
                     </pic:cNvPicPr>
                   </pic:nvPicPr>
                   <pic:blipFill>
-                    <a:blip r:embed="rId30">
+                    <a:blip r:embed="rId32">
                       <a:extLst>
                         <a:ext uri="{28A0092B-C50C-407E-A947-70E740481C1C}">
                           <a14:useLocalDpi xmlns:a14="http://schemas.microsoft.com/office/drawing/2010/main" val="0"/>
@@ -17976,7 +18467,7 @@
                     </pic:cNvPicPr>
                   </pic:nvPicPr>
                   <pic:blipFill>
-                    <a:blip r:embed="rId31">
+                    <a:blip r:embed="rId33">
                       <a:extLst>
                         <a:ext uri="{28A0092B-C50C-407E-A947-70E740481C1C}">
                           <a14:useLocalDpi xmlns:a14="http://schemas.microsoft.com/office/drawing/2010/main" val="0"/>
@@ -18286,7 +18777,7 @@
                     </pic:cNvPicPr>
                   </pic:nvPicPr>
                   <pic:blipFill>
-                    <a:blip r:embed="rId32">
+                    <a:blip r:embed="rId34">
                       <a:extLst>
                         <a:ext uri="{28A0092B-C50C-407E-A947-70E740481C1C}">
                           <a14:useLocalDpi xmlns:a14="http://schemas.microsoft.com/office/drawing/2010/main" val="0"/>
@@ -18400,7 +18891,7 @@
                     </pic:cNvPicPr>
                   </pic:nvPicPr>
                   <pic:blipFill>
-                    <a:blip r:embed="rId33">
+                    <a:blip r:embed="rId35">
                       <a:extLst>
                         <a:ext uri="{28A0092B-C50C-407E-A947-70E740481C1C}">
                           <a14:useLocalDpi xmlns:a14="http://schemas.microsoft.com/office/drawing/2010/main" val="0"/>
@@ -18686,7 +19177,7 @@
                     </pic:cNvPicPr>
                   </pic:nvPicPr>
                   <pic:blipFill>
-                    <a:blip r:embed="rId34">
+                    <a:blip r:embed="rId36">
                       <a:extLst>
                         <a:ext uri="{28A0092B-C50C-407E-A947-70E740481C1C}">
                           <a14:useLocalDpi xmlns:a14="http://schemas.microsoft.com/office/drawing/2010/main" val="0"/>
@@ -18832,42 +19323,6 @@
         <w:rPr>
           <w:rFonts w:ascii="Times New Roman" w:hAnsi="Times New Roman" w:cs="Times New Roman"/>
           <w:color w:val="202020"/>
-          <w:sz w:val="24"/>
-          <w:szCs w:val="26"/>
-          <w:shd w:val="clear" w:color="auto" w:fill="FFFFFF"/>
-          <w:lang w:val="en-US"/>
-        </w:rPr>
-      </w:pPr>
-    </w:p>
-    <w:p>
-      <w:pPr>
-        <w:rPr>
-          <w:rFonts w:ascii="Times New Roman" w:hAnsi="Times New Roman" w:cs="Times New Roman"/>
-          <w:color w:val="202020"/>
-          <w:sz w:val="24"/>
-          <w:szCs w:val="26"/>
-          <w:shd w:val="clear" w:color="auto" w:fill="FFFFFF"/>
-          <w:lang w:val="en-US"/>
-        </w:rPr>
-      </w:pPr>
-    </w:p>
-    <w:p>
-      <w:pPr>
-        <w:rPr>
-          <w:rFonts w:ascii="Times New Roman" w:hAnsi="Times New Roman" w:cs="Times New Roman"/>
-          <w:color w:val="202020"/>
-          <w:sz w:val="24"/>
-          <w:szCs w:val="26"/>
-          <w:shd w:val="clear" w:color="auto" w:fill="FFFFFF"/>
-          <w:lang w:val="en-US"/>
-        </w:rPr>
-      </w:pPr>
-    </w:p>
-    <w:p>
-      <w:pPr>
-        <w:rPr>
-          <w:rFonts w:ascii="Times New Roman" w:hAnsi="Times New Roman" w:cs="Times New Roman"/>
-          <w:color w:val="202020"/>
           <w:sz w:val="36"/>
           <w:szCs w:val="26"/>
           <w:shd w:val="clear" w:color="auto" w:fill="FFFFFF"/>
@@ -19153,7 +19608,6 @@
                 <w:szCs w:val="24"/>
                 <w:lang w:val="en-US"/>
               </w:rPr>
-              <w:lastRenderedPageBreak/>
               <w:t>The user runs the Events page while being connected to the internet</w:t>
             </w:r>
           </w:p>
@@ -19304,6 +19758,7 @@
                 <w:szCs w:val="24"/>
                 <w:lang w:val="en-US"/>
               </w:rPr>
+              <w:lastRenderedPageBreak/>
               <w:t>The user taps on the “play audio” button</w:t>
             </w:r>
             <w:r>
@@ -19636,8 +20091,6 @@
         </w:rPr>
         <w:t>Table 17: Test Cases Results</w:t>
       </w:r>
-      <w:bookmarkStart w:id="0" w:name="_GoBack"/>
-      <w:bookmarkEnd w:id="0"/>
     </w:p>
     <w:p>
       <w:pPr>
@@ -19743,7 +20196,7 @@
         </w:rPr>
         <w:t xml:space="preserve"> development process followed the version control protocols) - </w:t>
       </w:r>
-      <w:hyperlink r:id="rId35" w:history="1">
+      <w:hyperlink r:id="rId37" w:history="1">
         <w:r>
           <w:rPr>
             <w:rStyle w:val="Hyperlink"/>
@@ -19882,9 +20335,7 @@
           <w:lang w:val="en-US"/>
         </w:rPr>
       </w:pPr>
-    </w:p>
-    <w:p>
-      <w:pPr>
+      <w:r>
         <w:rPr>
           <w:rFonts w:ascii="Times New Roman" w:hAnsi="Times New Roman" w:cs="Times New Roman"/>
           <w:b/>
@@ -19894,69 +20345,6 @@
           <w:shd w:val="clear" w:color="auto" w:fill="FFFFFF"/>
           <w:lang w:val="en-US"/>
         </w:rPr>
-      </w:pPr>
-    </w:p>
-    <w:p>
-      <w:pPr>
-        <w:rPr>
-          <w:rFonts w:ascii="Times New Roman" w:hAnsi="Times New Roman" w:cs="Times New Roman"/>
-          <w:b/>
-          <w:color w:val="202020"/>
-          <w:sz w:val="36"/>
-          <w:szCs w:val="26"/>
-          <w:shd w:val="clear" w:color="auto" w:fill="FFFFFF"/>
-          <w:lang w:val="en-US"/>
-        </w:rPr>
-      </w:pPr>
-    </w:p>
-    <w:p>
-      <w:pPr>
-        <w:rPr>
-          <w:rFonts w:ascii="Times New Roman" w:hAnsi="Times New Roman" w:cs="Times New Roman"/>
-          <w:b/>
-          <w:color w:val="202020"/>
-          <w:sz w:val="36"/>
-          <w:szCs w:val="26"/>
-          <w:shd w:val="clear" w:color="auto" w:fill="FFFFFF"/>
-          <w:lang w:val="en-US"/>
-        </w:rPr>
-      </w:pPr>
-    </w:p>
-    <w:p>
-      <w:pPr>
-        <w:rPr>
-          <w:rFonts w:ascii="Times New Roman" w:hAnsi="Times New Roman" w:cs="Times New Roman"/>
-          <w:b/>
-          <w:color w:val="202020"/>
-          <w:sz w:val="36"/>
-          <w:szCs w:val="26"/>
-          <w:shd w:val="clear" w:color="auto" w:fill="FFFFFF"/>
-          <w:lang w:val="en-US"/>
-        </w:rPr>
-      </w:pPr>
-    </w:p>
-    <w:p>
-      <w:pPr>
-        <w:rPr>
-          <w:rFonts w:ascii="Times New Roman" w:hAnsi="Times New Roman" w:cs="Times New Roman"/>
-          <w:b/>
-          <w:color w:val="202020"/>
-          <w:sz w:val="36"/>
-          <w:szCs w:val="26"/>
-          <w:shd w:val="clear" w:color="auto" w:fill="FFFFFF"/>
-          <w:lang w:val="en-US"/>
-        </w:rPr>
-      </w:pPr>
-      <w:r>
-        <w:rPr>
-          <w:rFonts w:ascii="Times New Roman" w:hAnsi="Times New Roman" w:cs="Times New Roman"/>
-          <w:b/>
-          <w:color w:val="202020"/>
-          <w:sz w:val="36"/>
-          <w:szCs w:val="26"/>
-          <w:shd w:val="clear" w:color="auto" w:fill="FFFFFF"/>
-          <w:lang w:val="en-US"/>
-        </w:rPr>
         <w:t>Sources of Information</w:t>
       </w:r>
     </w:p>
@@ -19968,7 +20356,7 @@
           <w:lang w:val="en-US"/>
         </w:rPr>
       </w:pPr>
-      <w:hyperlink r:id="rId36" w:history="1">
+      <w:hyperlink r:id="rId38" w:history="1">
         <w:r>
           <w:rPr>
             <w:rStyle w:val="Hyperlink"/>
@@ -19980,7 +20368,7 @@
       </w:hyperlink>
     </w:p>
     <w:p>
-      <w:hyperlink r:id="rId37" w:history="1">
+      <w:hyperlink r:id="rId39" w:history="1">
         <w:r>
           <w:rPr>
             <w:rStyle w:val="Hyperlink"/>
@@ -19995,7 +20383,7 @@
           <w:rStyle w:val="Hyperlink"/>
         </w:rPr>
       </w:pPr>
-      <w:hyperlink r:id="rId38" w:history="1">
+      <w:hyperlink r:id="rId40" w:history="1">
         <w:r>
           <w:rPr>
             <w:rStyle w:val="Hyperlink"/>
@@ -20005,7 +20393,7 @@
       </w:hyperlink>
     </w:p>
     <w:p>
-      <w:hyperlink r:id="rId39" w:history="1">
+      <w:hyperlink r:id="rId41" w:history="1">
         <w:r>
           <w:rPr>
             <w:rStyle w:val="Hyperlink"/>
@@ -20023,7 +20411,7 @@
           <w:lang w:val="en-US"/>
         </w:rPr>
       </w:pPr>
-      <w:hyperlink r:id="rId40" w:history="1">
+      <w:hyperlink r:id="rId42" w:history="1">
         <w:r>
           <w:rPr>
             <w:rStyle w:val="Hyperlink"/>
@@ -20033,13 +20421,270 @@
       </w:hyperlink>
     </w:p>
     <w:sectPr>
+      <w:headerReference w:type="default" r:id="rId43"/>
+      <w:footerReference w:type="default" r:id="rId44"/>
+      <w:headerReference w:type="first" r:id="rId45"/>
       <w:pgSz w:w="11906" w:h="16838"/>
       <w:pgMar w:top="1440" w:right="1440" w:bottom="1440" w:left="1440" w:header="708" w:footer="708" w:gutter="0"/>
       <w:cols w:space="708"/>
+      <w:titlePg/>
       <w:docGrid w:linePitch="360"/>
     </w:sectPr>
   </w:body>
 </w:document>
+</file>
+
+<file path=word/endnotes.xml><?xml version="1.0" encoding="utf-8"?>
+<w:endnotes xmlns:wpc="http://schemas.microsoft.com/office/word/2010/wordprocessingCanvas" xmlns:mc="http://schemas.openxmlformats.org/markup-compatibility/2006" xmlns:o="urn:schemas-microsoft-com:office:office" xmlns:r="http://schemas.openxmlformats.org/officeDocument/2006/relationships" xmlns:m="http://schemas.openxmlformats.org/officeDocument/2006/math" xmlns:v="urn:schemas-microsoft-com:vml" xmlns:wp14="http://schemas.microsoft.com/office/word/2010/wordprocessingDrawing" xmlns:wp="http://schemas.openxmlformats.org/drawingml/2006/wordprocessingDrawing" xmlns:w10="urn:schemas-microsoft-com:office:word" xmlns:w="http://schemas.openxmlformats.org/wordprocessingml/2006/main" xmlns:w14="http://schemas.microsoft.com/office/word/2010/wordml" xmlns:w15="http://schemas.microsoft.com/office/word/2012/wordml" xmlns:wpg="http://schemas.microsoft.com/office/word/2010/wordprocessingGroup" xmlns:wpi="http://schemas.microsoft.com/office/word/2010/wordprocessingInk" xmlns:wne="http://schemas.microsoft.com/office/word/2006/wordml" xmlns:wps="http://schemas.microsoft.com/office/word/2010/wordprocessingShape" mc:Ignorable="w14 w15 wp14">
+  <w:endnote w:type="separator" w:id="-1">
+    <w:p>
+      <w:pPr>
+        <w:spacing w:after="0" w:line="240" w:lineRule="auto"/>
+      </w:pPr>
+      <w:r>
+        <w:separator/>
+      </w:r>
+    </w:p>
+  </w:endnote>
+  <w:endnote w:type="continuationSeparator" w:id="0">
+    <w:p>
+      <w:pPr>
+        <w:spacing w:after="0" w:line="240" w:lineRule="auto"/>
+      </w:pPr>
+      <w:r>
+        <w:continuationSeparator/>
+      </w:r>
+    </w:p>
+  </w:endnote>
+</w:endnotes>
+</file>
+
+<file path=word/footer1.xml><?xml version="1.0" encoding="utf-8"?>
+<w:ftr xmlns:wpc="http://schemas.microsoft.com/office/word/2010/wordprocessingCanvas" xmlns:mc="http://schemas.openxmlformats.org/markup-compatibility/2006" xmlns:o="urn:schemas-microsoft-com:office:office" xmlns:r="http://schemas.openxmlformats.org/officeDocument/2006/relationships" xmlns:m="http://schemas.openxmlformats.org/officeDocument/2006/math" xmlns:v="urn:schemas-microsoft-com:vml" xmlns:wp14="http://schemas.microsoft.com/office/word/2010/wordprocessingDrawing" xmlns:wp="http://schemas.openxmlformats.org/drawingml/2006/wordprocessingDrawing" xmlns:w10="urn:schemas-microsoft-com:office:word" xmlns:w="http://schemas.openxmlformats.org/wordprocessingml/2006/main" xmlns:w14="http://schemas.microsoft.com/office/word/2010/wordml" xmlns:w15="http://schemas.microsoft.com/office/word/2012/wordml" xmlns:wpg="http://schemas.microsoft.com/office/word/2010/wordprocessingGroup" xmlns:wpi="http://schemas.microsoft.com/office/word/2010/wordprocessingInk" xmlns:wne="http://schemas.microsoft.com/office/word/2006/wordml" xmlns:wps="http://schemas.microsoft.com/office/word/2010/wordprocessingShape" mc:Ignorable="w14 w15 wp14">
+  <w:sdt>
+    <w:sdtPr>
+      <w:id w:val="753019038"/>
+      <w:docPartObj>
+        <w:docPartGallery w:val="Page Numbers (Bottom of Page)"/>
+        <w:docPartUnique/>
+      </w:docPartObj>
+    </w:sdtPr>
+    <w:sdtEndPr>
+      <w:rPr>
+        <w:noProof/>
+      </w:rPr>
+    </w:sdtEndPr>
+    <w:sdtContent>
+      <w:p>
+        <w:pPr>
+          <w:pStyle w:val="Footer"/>
+          <w:jc w:val="center"/>
+        </w:pPr>
+        <w:r>
+          <w:fldChar w:fldCharType="begin"/>
+        </w:r>
+        <w:r>
+          <w:instrText xml:space="preserve"> PAGE   \* MERGEFORMAT </w:instrText>
+        </w:r>
+        <w:r>
+          <w:fldChar w:fldCharType="separate"/>
+        </w:r>
+        <w:r>
+          <w:rPr>
+            <w:noProof/>
+          </w:rPr>
+          <w:t>3</w:t>
+        </w:r>
+        <w:r>
+          <w:rPr>
+            <w:noProof/>
+          </w:rPr>
+          <w:fldChar w:fldCharType="end"/>
+        </w:r>
+      </w:p>
+    </w:sdtContent>
+  </w:sdt>
+  <w:p>
+    <w:pPr>
+      <w:pStyle w:val="Footer"/>
+    </w:pPr>
+  </w:p>
+</w:ftr>
+</file>
+
+<file path=word/footnotes.xml><?xml version="1.0" encoding="utf-8"?>
+<w:footnotes xmlns:wpc="http://schemas.microsoft.com/office/word/2010/wordprocessingCanvas" xmlns:mc="http://schemas.openxmlformats.org/markup-compatibility/2006" xmlns:o="urn:schemas-microsoft-com:office:office" xmlns:r="http://schemas.openxmlformats.org/officeDocument/2006/relationships" xmlns:m="http://schemas.openxmlformats.org/officeDocument/2006/math" xmlns:v="urn:schemas-microsoft-com:vml" xmlns:wp14="http://schemas.microsoft.com/office/word/2010/wordprocessingDrawing" xmlns:wp="http://schemas.openxmlformats.org/drawingml/2006/wordprocessingDrawing" xmlns:w10="urn:schemas-microsoft-com:office:word" xmlns:w="http://schemas.openxmlformats.org/wordprocessingml/2006/main" xmlns:w14="http://schemas.microsoft.com/office/word/2010/wordml" xmlns:w15="http://schemas.microsoft.com/office/word/2012/wordml" xmlns:wpg="http://schemas.microsoft.com/office/word/2010/wordprocessingGroup" xmlns:wpi="http://schemas.microsoft.com/office/word/2010/wordprocessingInk" xmlns:wne="http://schemas.microsoft.com/office/word/2006/wordml" xmlns:wps="http://schemas.microsoft.com/office/word/2010/wordprocessingShape" mc:Ignorable="w14 w15 wp14">
+  <w:footnote w:type="separator" w:id="-1">
+    <w:p>
+      <w:pPr>
+        <w:spacing w:after="0" w:line="240" w:lineRule="auto"/>
+      </w:pPr>
+      <w:r>
+        <w:separator/>
+      </w:r>
+    </w:p>
+  </w:footnote>
+  <w:footnote w:type="continuationSeparator" w:id="0">
+    <w:p>
+      <w:pPr>
+        <w:spacing w:after="0" w:line="240" w:lineRule="auto"/>
+      </w:pPr>
+      <w:r>
+        <w:continuationSeparator/>
+      </w:r>
+    </w:p>
+  </w:footnote>
+</w:footnotes>
+</file>
+
+<file path=word/header1.xml><?xml version="1.0" encoding="utf-8"?>
+<w:hdr xmlns:wpc="http://schemas.microsoft.com/office/word/2010/wordprocessingCanvas" xmlns:mc="http://schemas.openxmlformats.org/markup-compatibility/2006" xmlns:o="urn:schemas-microsoft-com:office:office" xmlns:r="http://schemas.openxmlformats.org/officeDocument/2006/relationships" xmlns:m="http://schemas.openxmlformats.org/officeDocument/2006/math" xmlns:v="urn:schemas-microsoft-com:vml" xmlns:wp14="http://schemas.microsoft.com/office/word/2010/wordprocessingDrawing" xmlns:wp="http://schemas.openxmlformats.org/drawingml/2006/wordprocessingDrawing" xmlns:w10="urn:schemas-microsoft-com:office:word" xmlns:w="http://schemas.openxmlformats.org/wordprocessingml/2006/main" xmlns:w14="http://schemas.microsoft.com/office/word/2010/wordml" xmlns:w15="http://schemas.microsoft.com/office/word/2012/wordml" xmlns:wpg="http://schemas.microsoft.com/office/word/2010/wordprocessingGroup" xmlns:wpi="http://schemas.microsoft.com/office/word/2010/wordprocessingInk" xmlns:wne="http://schemas.microsoft.com/office/word/2006/wordml" xmlns:wps="http://schemas.microsoft.com/office/word/2010/wordprocessingShape" mc:Ignorable="w14 w15 wp14">
+  <w:p>
+    <w:pPr>
+      <w:pStyle w:val="Header"/>
+    </w:pPr>
+    <w:r>
+      <w:rPr>
+        <w:noProof/>
+        <w:lang w:eastAsia="ro-RO"/>
+      </w:rPr>
+      <w:drawing>
+        <wp:anchor distT="0" distB="0" distL="114300" distR="114300" simplePos="0" relativeHeight="251658240" behindDoc="0" locked="0" layoutInCell="1" allowOverlap="1">
+          <wp:simplePos x="0" y="0"/>
+          <wp:positionH relativeFrom="page">
+            <wp:align>right</wp:align>
+          </wp:positionH>
+          <wp:positionV relativeFrom="paragraph">
+            <wp:posOffset>-268605</wp:posOffset>
+          </wp:positionV>
+          <wp:extent cx="1657996" cy="576000"/>
+          <wp:effectExtent l="0" t="0" r="0" b="0"/>
+          <wp:wrapSquare wrapText="bothSides"/>
+          <wp:docPr id="31" name="Picture 31"/>
+          <wp:cNvGraphicFramePr>
+            <a:graphicFrameLocks xmlns:a="http://schemas.openxmlformats.org/drawingml/2006/main" noChangeAspect="1"/>
+          </wp:cNvGraphicFramePr>
+          <a:graphic xmlns:a="http://schemas.openxmlformats.org/drawingml/2006/main">
+            <a:graphicData uri="http://schemas.openxmlformats.org/drawingml/2006/picture">
+              <pic:pic xmlns:pic="http://schemas.openxmlformats.org/drawingml/2006/picture">
+                <pic:nvPicPr>
+                  <pic:cNvPr id="31" name="Folkecenter-logo partial transparent (1).png"/>
+                  <pic:cNvPicPr/>
+                </pic:nvPicPr>
+                <pic:blipFill>
+                  <a:blip r:embed="rId1" cstate="print">
+                    <a:extLst>
+                      <a:ext uri="{28A0092B-C50C-407E-A947-70E740481C1C}">
+                        <a14:useLocalDpi xmlns:a14="http://schemas.microsoft.com/office/drawing/2010/main" val="0"/>
+                      </a:ext>
+                    </a:extLst>
+                  </a:blip>
+                  <a:stretch>
+                    <a:fillRect/>
+                  </a:stretch>
+                </pic:blipFill>
+                <pic:spPr>
+                  <a:xfrm>
+                    <a:off x="0" y="0"/>
+                    <a:ext cx="1657996" cy="576000"/>
+                  </a:xfrm>
+                  <a:prstGeom prst="rect">
+                    <a:avLst/>
+                  </a:prstGeom>
+                </pic:spPr>
+              </pic:pic>
+            </a:graphicData>
+          </a:graphic>
+          <wp14:sizeRelH relativeFrom="margin">
+            <wp14:pctWidth>0</wp14:pctWidth>
+          </wp14:sizeRelH>
+          <wp14:sizeRelV relativeFrom="margin">
+            <wp14:pctHeight>0</wp14:pctHeight>
+          </wp14:sizeRelV>
+        </wp:anchor>
+      </w:drawing>
+    </w:r>
+    <w:r>
+      <w:t xml:space="preserve">Ionel-Cristinel Putinica 266123  </w:t>
+    </w:r>
+  </w:p>
+  <w:p>
+    <w:pPr>
+      <w:pStyle w:val="Header"/>
+    </w:pPr>
+  </w:p>
+</w:hdr>
+</file>
+
+<file path=word/header2.xml><?xml version="1.0" encoding="utf-8"?>
+<w:hdr xmlns:wpc="http://schemas.microsoft.com/office/word/2010/wordprocessingCanvas" xmlns:mc="http://schemas.openxmlformats.org/markup-compatibility/2006" xmlns:o="urn:schemas-microsoft-com:office:office" xmlns:r="http://schemas.openxmlformats.org/officeDocument/2006/relationships" xmlns:m="http://schemas.openxmlformats.org/officeDocument/2006/math" xmlns:v="urn:schemas-microsoft-com:vml" xmlns:wp14="http://schemas.microsoft.com/office/word/2010/wordprocessingDrawing" xmlns:wp="http://schemas.openxmlformats.org/drawingml/2006/wordprocessingDrawing" xmlns:w10="urn:schemas-microsoft-com:office:word" xmlns:w="http://schemas.openxmlformats.org/wordprocessingml/2006/main" xmlns:w14="http://schemas.microsoft.com/office/word/2010/wordml" xmlns:w15="http://schemas.microsoft.com/office/word/2012/wordml" xmlns:wpg="http://schemas.microsoft.com/office/word/2010/wordprocessingGroup" xmlns:wpi="http://schemas.microsoft.com/office/word/2010/wordprocessingInk" xmlns:wne="http://schemas.microsoft.com/office/word/2006/wordml" xmlns:wps="http://schemas.microsoft.com/office/word/2010/wordprocessingShape" mc:Ignorable="w14 w15 wp14">
+  <w:p>
+    <w:pPr>
+      <w:pStyle w:val="Header"/>
+    </w:pPr>
+    <w:r>
+      <w:rPr>
+        <w:noProof/>
+        <w:lang w:eastAsia="ro-RO"/>
+      </w:rPr>
+      <w:drawing>
+        <wp:anchor distT="0" distB="0" distL="114300" distR="114300" simplePos="0" relativeHeight="251660288" behindDoc="1" locked="0" layoutInCell="1" allowOverlap="1" wp14:anchorId="69C92AF6" wp14:editId="65821D8B">
+          <wp:simplePos x="0" y="0"/>
+          <wp:positionH relativeFrom="page">
+            <wp:align>left</wp:align>
+          </wp:positionH>
+          <wp:positionV relativeFrom="paragraph">
+            <wp:posOffset>-448310</wp:posOffset>
+          </wp:positionV>
+          <wp:extent cx="7543800" cy="5616575"/>
+          <wp:effectExtent l="0" t="0" r="0" b="3175"/>
+          <wp:wrapSquare wrapText="bothSides"/>
+          <wp:docPr id="33" name="Picture 33"/>
+          <wp:cNvGraphicFramePr>
+            <a:graphicFrameLocks xmlns:a="http://schemas.openxmlformats.org/drawingml/2006/main" noChangeAspect="1"/>
+          </wp:cNvGraphicFramePr>
+          <a:graphic xmlns:a="http://schemas.openxmlformats.org/drawingml/2006/main">
+            <a:graphicData uri="http://schemas.openxmlformats.org/drawingml/2006/picture">
+              <pic:pic xmlns:pic="http://schemas.openxmlformats.org/drawingml/2006/picture">
+                <pic:nvPicPr>
+                  <pic:cNvPr id="1" name="flks.jpg"/>
+                  <pic:cNvPicPr/>
+                </pic:nvPicPr>
+                <pic:blipFill>
+                  <a:blip r:embed="rId1">
+                    <a:extLst>
+                      <a:ext uri="{28A0092B-C50C-407E-A947-70E740481C1C}">
+                        <a14:useLocalDpi xmlns:a14="http://schemas.microsoft.com/office/drawing/2010/main" val="0"/>
+                      </a:ext>
+                    </a:extLst>
+                  </a:blip>
+                  <a:stretch>
+                    <a:fillRect/>
+                  </a:stretch>
+                </pic:blipFill>
+                <pic:spPr>
+                  <a:xfrm>
+                    <a:off x="0" y="0"/>
+                    <a:ext cx="7543800" cy="5616575"/>
+                  </a:xfrm>
+                  <a:prstGeom prst="rect">
+                    <a:avLst/>
+                  </a:prstGeom>
+                </pic:spPr>
+              </pic:pic>
+            </a:graphicData>
+          </a:graphic>
+          <wp14:sizeRelH relativeFrom="margin">
+            <wp14:pctWidth>0</wp14:pctWidth>
+          </wp14:sizeRelH>
+          <wp14:sizeRelV relativeFrom="margin">
+            <wp14:pctHeight>0</wp14:pctHeight>
+          </wp14:sizeRelV>
+        </wp:anchor>
+      </w:drawing>
+    </w:r>
+  </w:p>
+</w:hdr>
 </file>
 
 <file path=word/numbering.xml><?xml version="1.0" encoding="utf-8"?>
@@ -20047,18 +20692,18 @@
   <w:abstractNum w:abstractNumId="0" w15:restartNumberingAfterBreak="0">
     <w:nsid w:val="66C27100"/>
     <w:multiLevelType w:val="multilevel"/>
-    <w:tmpl w:val="7DF8EFB8"/>
+    <w:tmpl w:val="692EA49C"/>
     <w:lvl w:ilvl="0">
       <w:start w:val="1"/>
       <w:numFmt w:val="decimal"/>
       <w:lvlText w:val="%1"/>
       <w:lvlJc w:val="left"/>
       <w:pPr>
-        <w:ind w:left="1068" w:hanging="708"/>
+        <w:ind w:left="708" w:hanging="708"/>
       </w:pPr>
       <w:rPr>
         <w:rFonts w:hint="default"/>
-        <w:sz w:val="32"/>
+        <w:sz w:val="36"/>
         <w:szCs w:val="32"/>
       </w:rPr>
     </w:lvl>
@@ -20569,6 +21214,27 @@
     <w:name w:val="Normal"/>
     <w:qFormat/>
   </w:style>
+  <w:style w:type="paragraph" w:styleId="Heading1">
+    <w:name w:val="heading 1"/>
+    <w:basedOn w:val="Normal"/>
+    <w:next w:val="Normal"/>
+    <w:link w:val="Heading1Char"/>
+    <w:uiPriority w:val="9"/>
+    <w:qFormat/>
+    <w:rsid w:val="00B522C2"/>
+    <w:pPr>
+      <w:keepNext/>
+      <w:keepLines/>
+      <w:spacing w:before="240" w:after="0"/>
+      <w:outlineLvl w:val="0"/>
+    </w:pPr>
+    <w:rPr>
+      <w:rFonts w:asciiTheme="majorHAnsi" w:eastAsiaTheme="majorEastAsia" w:hAnsiTheme="majorHAnsi" w:cstheme="majorBidi"/>
+      <w:color w:val="2E74B5" w:themeColor="accent1" w:themeShade="BF"/>
+      <w:sz w:val="32"/>
+      <w:szCs w:val="32"/>
+    </w:rPr>
+  </w:style>
   <w:style w:type="paragraph" w:styleId="Heading2">
     <w:name w:val="heading 2"/>
     <w:basedOn w:val="Normal"/>
@@ -20710,7 +21376,642 @@
       <w:lang w:eastAsia="ro-RO"/>
     </w:rPr>
   </w:style>
+  <w:style w:type="paragraph" w:styleId="Header">
+    <w:name w:val="header"/>
+    <w:basedOn w:val="Normal"/>
+    <w:link w:val="HeaderChar"/>
+    <w:uiPriority w:val="99"/>
+    <w:unhideWhenUsed/>
+    <w:rsid w:val="00861C2E"/>
+    <w:pPr>
+      <w:tabs>
+        <w:tab w:val="center" w:pos="4513"/>
+        <w:tab w:val="right" w:pos="9026"/>
+      </w:tabs>
+      <w:spacing w:after="0" w:line="240" w:lineRule="auto"/>
+    </w:pPr>
+  </w:style>
+  <w:style w:type="character" w:customStyle="1" w:styleId="HeaderChar">
+    <w:name w:val="Header Char"/>
+    <w:basedOn w:val="DefaultParagraphFont"/>
+    <w:link w:val="Header"/>
+    <w:uiPriority w:val="99"/>
+    <w:rsid w:val="00861C2E"/>
+  </w:style>
+  <w:style w:type="paragraph" w:styleId="Footer">
+    <w:name w:val="footer"/>
+    <w:basedOn w:val="Normal"/>
+    <w:link w:val="FooterChar"/>
+    <w:uiPriority w:val="99"/>
+    <w:unhideWhenUsed/>
+    <w:rsid w:val="00861C2E"/>
+    <w:pPr>
+      <w:tabs>
+        <w:tab w:val="center" w:pos="4513"/>
+        <w:tab w:val="right" w:pos="9026"/>
+      </w:tabs>
+      <w:spacing w:after="0" w:line="240" w:lineRule="auto"/>
+    </w:pPr>
+  </w:style>
+  <w:style w:type="character" w:customStyle="1" w:styleId="FooterChar">
+    <w:name w:val="Footer Char"/>
+    <w:basedOn w:val="DefaultParagraphFont"/>
+    <w:link w:val="Footer"/>
+    <w:uiPriority w:val="99"/>
+    <w:rsid w:val="00861C2E"/>
+  </w:style>
+  <w:style w:type="character" w:customStyle="1" w:styleId="Heading1Char">
+    <w:name w:val="Heading 1 Char"/>
+    <w:basedOn w:val="DefaultParagraphFont"/>
+    <w:link w:val="Heading1"/>
+    <w:uiPriority w:val="9"/>
+    <w:rsid w:val="00B522C2"/>
+    <w:rPr>
+      <w:rFonts w:asciiTheme="majorHAnsi" w:eastAsiaTheme="majorEastAsia" w:hAnsiTheme="majorHAnsi" w:cstheme="majorBidi"/>
+      <w:color w:val="2E74B5" w:themeColor="accent1" w:themeShade="BF"/>
+      <w:sz w:val="32"/>
+      <w:szCs w:val="32"/>
+    </w:rPr>
+  </w:style>
+  <w:style w:type="paragraph" w:styleId="TOCHeading">
+    <w:name w:val="TOC Heading"/>
+    <w:basedOn w:val="Heading1"/>
+    <w:next w:val="Normal"/>
+    <w:uiPriority w:val="39"/>
+    <w:unhideWhenUsed/>
+    <w:qFormat/>
+    <w:rsid w:val="00B522C2"/>
+    <w:pPr>
+      <w:outlineLvl w:val="9"/>
+    </w:pPr>
+    <w:rPr>
+      <w:lang w:val="en-US"/>
+    </w:rPr>
+  </w:style>
+  <w:style w:type="paragraph" w:styleId="TOC2">
+    <w:name w:val="toc 2"/>
+    <w:basedOn w:val="Normal"/>
+    <w:next w:val="Normal"/>
+    <w:autoRedefine/>
+    <w:uiPriority w:val="39"/>
+    <w:unhideWhenUsed/>
+    <w:rsid w:val="00F25367"/>
+    <w:pPr>
+      <w:spacing w:after="100"/>
+    </w:pPr>
+    <w:rPr>
+      <w:rFonts w:eastAsiaTheme="minorEastAsia" w:cs="Times New Roman"/>
+      <w:b/>
+      <w:lang w:val="en-US"/>
+    </w:rPr>
+  </w:style>
+  <w:style w:type="paragraph" w:styleId="TOC1">
+    <w:name w:val="toc 1"/>
+    <w:basedOn w:val="Normal"/>
+    <w:next w:val="Normal"/>
+    <w:autoRedefine/>
+    <w:uiPriority w:val="39"/>
+    <w:unhideWhenUsed/>
+    <w:rsid w:val="00B522C2"/>
+    <w:pPr>
+      <w:spacing w:after="100"/>
+    </w:pPr>
+    <w:rPr>
+      <w:rFonts w:eastAsiaTheme="minorEastAsia" w:cs="Times New Roman"/>
+      <w:lang w:val="en-US"/>
+    </w:rPr>
+  </w:style>
+  <w:style w:type="paragraph" w:styleId="TOC3">
+    <w:name w:val="toc 3"/>
+    <w:basedOn w:val="Normal"/>
+    <w:next w:val="Normal"/>
+    <w:autoRedefine/>
+    <w:uiPriority w:val="39"/>
+    <w:unhideWhenUsed/>
+    <w:rsid w:val="00B522C2"/>
+    <w:pPr>
+      <w:spacing w:after="100"/>
+      <w:ind w:left="440"/>
+    </w:pPr>
+    <w:rPr>
+      <w:rFonts w:eastAsiaTheme="minorEastAsia" w:cs="Times New Roman"/>
+      <w:lang w:val="en-US"/>
+    </w:rPr>
+  </w:style>
 </w:styles>
+</file>
+
+<file path=word/glossary/document.xml><?xml version="1.0" encoding="utf-8"?>
+<w:glossaryDocument xmlns:wpc="http://schemas.microsoft.com/office/word/2010/wordprocessingCanvas" xmlns:mc="http://schemas.openxmlformats.org/markup-compatibility/2006" xmlns:o="urn:schemas-microsoft-com:office:office" xmlns:r="http://schemas.openxmlformats.org/officeDocument/2006/relationships" xmlns:m="http://schemas.openxmlformats.org/officeDocument/2006/math" xmlns:v="urn:schemas-microsoft-com:vml" xmlns:wp14="http://schemas.microsoft.com/office/word/2010/wordprocessingDrawing" xmlns:wp="http://schemas.openxmlformats.org/drawingml/2006/wordprocessingDrawing" xmlns:w10="urn:schemas-microsoft-com:office:word" xmlns:w="http://schemas.openxmlformats.org/wordprocessingml/2006/main" xmlns:w14="http://schemas.microsoft.com/office/word/2010/wordml" xmlns:w15="http://schemas.microsoft.com/office/word/2012/wordml" xmlns:wpg="http://schemas.microsoft.com/office/word/2010/wordprocessingGroup" xmlns:wpi="http://schemas.microsoft.com/office/word/2010/wordprocessingInk" xmlns:wne="http://schemas.microsoft.com/office/word/2006/wordml" xmlns:wps="http://schemas.microsoft.com/office/word/2010/wordprocessingShape" mc:Ignorable="w14 w15 wp14"/>
+</file>
+
+<file path=word/glossary/fontTable.xml><?xml version="1.0" encoding="utf-8"?>
+<w:fonts xmlns:mc="http://schemas.openxmlformats.org/markup-compatibility/2006" xmlns:r="http://schemas.openxmlformats.org/officeDocument/2006/relationships" xmlns:w="http://schemas.openxmlformats.org/wordprocessingml/2006/main" xmlns:w14="http://schemas.microsoft.com/office/word/2010/wordml" xmlns:w15="http://schemas.microsoft.com/office/word/2012/wordml" mc:Ignorable="w14 w15">
+  <w:font w:name="Times New Roman">
+    <w:panose1 w:val="02020603050405020304"/>
+    <w:charset w:val="00"/>
+    <w:family w:val="roman"/>
+    <w:pitch w:val="variable"/>
+    <w:sig w:usb0="E0002EFF" w:usb1="C000785B" w:usb2="00000009" w:usb3="00000000" w:csb0="000001FF" w:csb1="00000000"/>
+  </w:font>
+  <w:font w:name="Calibri">
+    <w:panose1 w:val="020F0502020204030204"/>
+    <w:charset w:val="00"/>
+    <w:family w:val="swiss"/>
+    <w:pitch w:val="variable"/>
+    <w:sig w:usb0="E4002EFF" w:usb1="C000247B" w:usb2="00000009" w:usb3="00000000" w:csb0="000001FF" w:csb1="00000000"/>
+  </w:font>
+  <w:font w:name="Calibri Light">
+    <w:panose1 w:val="020F0302020204030204"/>
+    <w:charset w:val="00"/>
+    <w:family w:val="swiss"/>
+    <w:pitch w:val="variable"/>
+    <w:sig w:usb0="E4002EFF" w:usb1="C000247B" w:usb2="00000009" w:usb3="00000000" w:csb0="000001FF" w:csb1="00000000"/>
+  </w:font>
+  <w:font w:name="ArialMT">
+    <w:altName w:val="MS Gothic"/>
+    <w:panose1 w:val="00000000000000000000"/>
+    <w:charset w:val="80"/>
+    <w:family w:val="auto"/>
+    <w:notTrueType/>
+    <w:pitch w:val="default"/>
+    <w:sig w:usb0="00000001" w:usb1="08070000" w:usb2="00000010" w:usb3="00000000" w:csb0="00020000" w:csb1="00000000"/>
+  </w:font>
+</w:fonts>
+</file>
+
+<file path=word/glossary/settings.xml><?xml version="1.0" encoding="utf-8"?>
+<w:settings xmlns:mc="http://schemas.openxmlformats.org/markup-compatibility/2006" xmlns:o="urn:schemas-microsoft-com:office:office" xmlns:r="http://schemas.openxmlformats.org/officeDocument/2006/relationships" xmlns:m="http://schemas.openxmlformats.org/officeDocument/2006/math" xmlns:v="urn:schemas-microsoft-com:vml" xmlns:w10="urn:schemas-microsoft-com:office:word" xmlns:w="http://schemas.openxmlformats.org/wordprocessingml/2006/main" xmlns:w14="http://schemas.microsoft.com/office/word/2010/wordml" xmlns:w15="http://schemas.microsoft.com/office/word/2012/wordml" xmlns:sl="http://schemas.openxmlformats.org/schemaLibrary/2006/main" mc:Ignorable="w14 w15">
+  <w:view w:val="normal"/>
+  <w:defaultTabStop w:val="708"/>
+  <w:hyphenationZone w:val="425"/>
+  <w:characterSpacingControl w:val="doNotCompress"/>
+  <w:compat>
+    <w:useFELayout/>
+    <w:compatSetting w:name="compatibilityMode" w:uri="http://schemas.microsoft.com/office/word" w:val="15"/>
+    <w:compatSetting w:name="overrideTableStyleFontSizeAndJustification" w:uri="http://schemas.microsoft.com/office/word" w:val="1"/>
+    <w:compatSetting w:name="enableOpenTypeFeatures" w:uri="http://schemas.microsoft.com/office/word" w:val="1"/>
+    <w:compatSetting w:name="doNotFlipMirrorIndents" w:uri="http://schemas.microsoft.com/office/word" w:val="1"/>
+    <w:compatSetting w:name="differentiateMultirowTableHeaders" w:uri="http://schemas.microsoft.com/office/word" w:val="1"/>
+  </w:compat>
+  <w:rsids>
+    <w:rsidRoot w:val="00724812"/>
+    <w:rsid w:val="00724812"/>
+  </w:rsids>
+  <m:mathPr>
+    <m:mathFont m:val="Cambria Math"/>
+    <m:brkBin m:val="before"/>
+    <m:brkBinSub m:val="--"/>
+    <m:smallFrac m:val="0"/>
+    <m:dispDef/>
+    <m:lMargin m:val="0"/>
+    <m:rMargin m:val="0"/>
+    <m:defJc m:val="centerGroup"/>
+    <m:wrapIndent m:val="1440"/>
+    <m:intLim m:val="subSup"/>
+    <m:naryLim m:val="undOvr"/>
+  </m:mathPr>
+  <w:themeFontLang w:val="ro-RO"/>
+  <w:clrSchemeMapping w:bg1="light1" w:t1="dark1" w:bg2="light2" w:t2="dark2" w:accent1="accent1" w:accent2="accent2" w:accent3="accent3" w:accent4="accent4" w:accent5="accent5" w:accent6="accent6" w:hyperlink="hyperlink" w:followedHyperlink="followedHyperlink"/>
+  <w:decimalSymbol w:val=","/>
+  <w:listSeparator w:val=";"/>
+  <w15:chartTrackingRefBased/>
+</w:settings>
+</file>
+
+<file path=word/glossary/styles.xml><?xml version="1.0" encoding="utf-8"?>
+<w:styles xmlns:mc="http://schemas.openxmlformats.org/markup-compatibility/2006" xmlns:r="http://schemas.openxmlformats.org/officeDocument/2006/relationships" xmlns:w="http://schemas.openxmlformats.org/wordprocessingml/2006/main" xmlns:w14="http://schemas.microsoft.com/office/word/2010/wordml" xmlns:w15="http://schemas.microsoft.com/office/word/2012/wordml" mc:Ignorable="w14 w15">
+  <w:docDefaults>
+    <w:rPrDefault>
+      <w:rPr>
+        <w:rFonts w:asciiTheme="minorHAnsi" w:eastAsiaTheme="minorEastAsia" w:hAnsiTheme="minorHAnsi" w:cstheme="minorBidi"/>
+        <w:sz w:val="22"/>
+        <w:szCs w:val="22"/>
+        <w:lang w:val="ro-RO" w:eastAsia="ro-RO" w:bidi="ar-SA"/>
+      </w:rPr>
+    </w:rPrDefault>
+    <w:pPrDefault>
+      <w:pPr>
+        <w:spacing w:after="160" w:line="259" w:lineRule="auto"/>
+      </w:pPr>
+    </w:pPrDefault>
+  </w:docDefaults>
+  <w:latentStyles w:defLockedState="0" w:defUIPriority="99" w:defSemiHidden="0" w:defUnhideWhenUsed="0" w:defQFormat="0" w:count="371">
+    <w:lsdException w:name="Normal" w:uiPriority="0" w:qFormat="1"/>
+    <w:lsdException w:name="heading 1" w:uiPriority="9" w:qFormat="1"/>
+    <w:lsdException w:name="heading 2" w:semiHidden="1" w:uiPriority="9" w:unhideWhenUsed="1" w:qFormat="1"/>
+    <w:lsdException w:name="heading 3" w:semiHidden="1" w:uiPriority="9" w:unhideWhenUsed="1" w:qFormat="1"/>
+    <w:lsdException w:name="heading 4" w:semiHidden="1" w:uiPriority="9" w:unhideWhenUsed="1" w:qFormat="1"/>
+    <w:lsdException w:name="heading 5" w:semiHidden="1" w:uiPriority="9" w:unhideWhenUsed="1" w:qFormat="1"/>
+    <w:lsdException w:name="heading 6" w:semiHidden="1" w:uiPriority="9" w:unhideWhenUsed="1" w:qFormat="1"/>
+    <w:lsdException w:name="heading 7" w:semiHidden="1" w:uiPriority="9" w:unhideWhenUsed="1" w:qFormat="1"/>
+    <w:lsdException w:name="heading 8" w:semiHidden="1" w:uiPriority="9" w:unhideWhenUsed="1" w:qFormat="1"/>
+    <w:lsdException w:name="heading 9" w:semiHidden="1" w:uiPriority="9" w:unhideWhenUsed="1" w:qFormat="1"/>
+    <w:lsdException w:name="index 1" w:semiHidden="1" w:unhideWhenUsed="1"/>
+    <w:lsdException w:name="index 2" w:semiHidden="1" w:unhideWhenUsed="1"/>
+    <w:lsdException w:name="index 3" w:semiHidden="1" w:unhideWhenUsed="1"/>
+    <w:lsdException w:name="index 4" w:semiHidden="1" w:unhideWhenUsed="1"/>
+    <w:lsdException w:name="index 5" w:semiHidden="1" w:unhideWhenUsed="1"/>
+    <w:lsdException w:name="index 6" w:semiHidden="1" w:unhideWhenUsed="1"/>
+    <w:lsdException w:name="index 7" w:semiHidden="1" w:unhideWhenUsed="1"/>
+    <w:lsdException w:name="index 8" w:semiHidden="1" w:unhideWhenUsed="1"/>
+    <w:lsdException w:name="index 9" w:semiHidden="1" w:unhideWhenUsed="1"/>
+    <w:lsdException w:name="toc 1" w:semiHidden="1" w:uiPriority="39" w:unhideWhenUsed="1"/>
+    <w:lsdException w:name="toc 2" w:semiHidden="1" w:uiPriority="39" w:unhideWhenUsed="1"/>
+    <w:lsdException w:name="toc 3" w:semiHidden="1" w:uiPriority="39" w:unhideWhenUsed="1"/>
+    <w:lsdException w:name="toc 4" w:semiHidden="1" w:uiPriority="39" w:unhideWhenUsed="1"/>
+    <w:lsdException w:name="toc 5" w:semiHidden="1" w:uiPriority="39" w:unhideWhenUsed="1"/>
+    <w:lsdException w:name="toc 6" w:semiHidden="1" w:uiPriority="39" w:unhideWhenUsed="1"/>
+    <w:lsdException w:name="toc 7" w:semiHidden="1" w:uiPriority="39" w:unhideWhenUsed="1"/>
+    <w:lsdException w:name="toc 8" w:semiHidden="1" w:uiPriority="39" w:unhideWhenUsed="1"/>
+    <w:lsdException w:name="toc 9" w:semiHidden="1" w:uiPriority="39" w:unhideWhenUsed="1"/>
+    <w:lsdException w:name="Normal Indent" w:semiHidden="1" w:unhideWhenUsed="1"/>
+    <w:lsdException w:name="footnote text" w:semiHidden="1" w:unhideWhenUsed="1"/>
+    <w:lsdException w:name="annotation text" w:semiHidden="1" w:unhideWhenUsed="1"/>
+    <w:lsdException w:name="header" w:semiHidden="1" w:unhideWhenUsed="1"/>
+    <w:lsdException w:name="footer" w:semiHidden="1" w:unhideWhenUsed="1"/>
+    <w:lsdException w:name="index heading" w:semiHidden="1" w:unhideWhenUsed="1"/>
+    <w:lsdException w:name="caption" w:semiHidden="1" w:uiPriority="35" w:unhideWhenUsed="1" w:qFormat="1"/>
+    <w:lsdException w:name="table of figures" w:semiHidden="1" w:unhideWhenUsed="1"/>
+    <w:lsdException w:name="envelope address" w:semiHidden="1" w:unhideWhenUsed="1"/>
+    <w:lsdException w:name="envelope return" w:semiHidden="1" w:unhideWhenUsed="1"/>
+    <w:lsdException w:name="footnote reference" w:semiHidden="1" w:unhideWhenUsed="1"/>
+    <w:lsdException w:name="annotation reference" w:semiHidden="1" w:unhideWhenUsed="1"/>
+    <w:lsdException w:name="line number" w:semiHidden="1" w:unhideWhenUsed="1"/>
+    <w:lsdException w:name="page number" w:semiHidden="1" w:unhideWhenUsed="1"/>
+    <w:lsdException w:name="endnote reference" w:semiHidden="1" w:unhideWhenUsed="1"/>
+    <w:lsdException w:name="endnote text" w:semiHidden="1" w:unhideWhenUsed="1"/>
+    <w:lsdException w:name="table of authorities" w:semiHidden="1" w:unhideWhenUsed="1"/>
+    <w:lsdException w:name="macro" w:semiHidden="1" w:unhideWhenUsed="1"/>
+    <w:lsdException w:name="toa heading" w:semiHidden="1" w:unhideWhenUsed="1"/>
+    <w:lsdException w:name="List" w:semiHidden="1" w:unhideWhenUsed="1"/>
+    <w:lsdException w:name="List Bullet" w:semiHidden="1" w:unhideWhenUsed="1"/>
+    <w:lsdException w:name="List Number" w:semiHidden="1" w:unhideWhenUsed="1"/>
+    <w:lsdException w:name="List 2" w:semiHidden="1" w:unhideWhenUsed="1"/>
+    <w:lsdException w:name="List 3" w:semiHidden="1" w:unhideWhenUsed="1"/>
+    <w:lsdException w:name="List 4" w:semiHidden="1" w:unhideWhenUsed="1"/>
+    <w:lsdException w:name="List 5" w:semiHidden="1" w:unhideWhenUsed="1"/>
+    <w:lsdException w:name="List Bullet 2" w:semiHidden="1" w:unhideWhenUsed="1"/>
+    <w:lsdException w:name="List Bullet 3" w:semiHidden="1" w:unhideWhenUsed="1"/>
+    <w:lsdException w:name="List Bullet 4" w:semiHidden="1" w:unhideWhenUsed="1"/>
+    <w:lsdException w:name="List Bullet 5" w:semiHidden="1" w:unhideWhenUsed="1"/>
+    <w:lsdException w:name="List Number 2" w:semiHidden="1" w:unhideWhenUsed="1"/>
+    <w:lsdException w:name="List Number 3" w:semiHidden="1" w:unhideWhenUsed="1"/>
+    <w:lsdException w:name="List Number 4" w:semiHidden="1" w:unhideWhenUsed="1"/>
+    <w:lsdException w:name="List Number 5" w:semiHidden="1" w:unhideWhenUsed="1"/>
+    <w:lsdException w:name="Title" w:uiPriority="10" w:qFormat="1"/>
+    <w:lsdException w:name="Closing" w:semiHidden="1" w:unhideWhenUsed="1"/>
+    <w:lsdException w:name="Signature" w:semiHidden="1" w:unhideWhenUsed="1"/>
+    <w:lsdException w:name="Default Paragraph Font" w:semiHidden="1" w:uiPriority="1" w:unhideWhenUsed="1"/>
+    <w:lsdException w:name="Body Text" w:semiHidden="1" w:unhideWhenUsed="1"/>
+    <w:lsdException w:name="Body Text Indent" w:semiHidden="1" w:unhideWhenUsed="1"/>
+    <w:lsdException w:name="List Continue" w:semiHidden="1" w:unhideWhenUsed="1"/>
+    <w:lsdException w:name="List Continue 2" w:semiHidden="1" w:unhideWhenUsed="1"/>
+    <w:lsdException w:name="List Continue 3" w:semiHidden="1" w:unhideWhenUsed="1"/>
+    <w:lsdException w:name="List Continue 4" w:semiHidden="1" w:unhideWhenUsed="1"/>
+    <w:lsdException w:name="List Continue 5" w:semiHidden="1" w:unhideWhenUsed="1"/>
+    <w:lsdException w:name="Message Header" w:semiHidden="1" w:unhideWhenUsed="1"/>
+    <w:lsdException w:name="Subtitle" w:uiPriority="11" w:qFormat="1"/>
+    <w:lsdException w:name="Salutation" w:semiHidden="1" w:unhideWhenUsed="1"/>
+    <w:lsdException w:name="Date" w:semiHidden="1" w:unhideWhenUsed="1"/>
+    <w:lsdException w:name="Body Text First Indent" w:semiHidden="1" w:unhideWhenUsed="1"/>
+    <w:lsdException w:name="Body Text First Indent 2" w:semiHidden="1" w:unhideWhenUsed="1"/>
+    <w:lsdException w:name="Note Heading" w:semiHidden="1" w:unhideWhenUsed="1"/>
+    <w:lsdException w:name="Body Text 2" w:semiHidden="1" w:unhideWhenUsed="1"/>
+    <w:lsdException w:name="Body Text 3" w:semiHidden="1" w:unhideWhenUsed="1"/>
+    <w:lsdException w:name="Body Text Indent 2" w:semiHidden="1" w:unhideWhenUsed="1"/>
+    <w:lsdException w:name="Body Text Indent 3" w:semiHidden="1" w:unhideWhenUsed="1"/>
+    <w:lsdException w:name="Block Text" w:semiHidden="1" w:unhideWhenUsed="1"/>
+    <w:lsdException w:name="Hyperlink" w:semiHidden="1" w:unhideWhenUsed="1"/>
+    <w:lsdException w:name="FollowedHyperlink" w:semiHidden="1" w:unhideWhenUsed="1"/>
+    <w:lsdException w:name="Strong" w:uiPriority="22" w:qFormat="1"/>
+    <w:lsdException w:name="Emphasis" w:uiPriority="20" w:qFormat="1"/>
+    <w:lsdException w:name="Document Map" w:semiHidden="1" w:unhideWhenUsed="1"/>
+    <w:lsdException w:name="Plain Text" w:semiHidden="1" w:unhideWhenUsed="1"/>
+    <w:lsdException w:name="E-mail Signature" w:semiHidden="1" w:unhideWhenUsed="1"/>
+    <w:lsdException w:name="HTML Top of Form" w:semiHidden="1" w:unhideWhenUsed="1"/>
+    <w:lsdException w:name="HTML Bottom of Form" w:semiHidden="1" w:unhideWhenUsed="1"/>
+    <w:lsdException w:name="Normal (Web)" w:semiHidden="1" w:unhideWhenUsed="1"/>
+    <w:lsdException w:name="HTML Acronym" w:semiHidden="1" w:unhideWhenUsed="1"/>
+    <w:lsdException w:name="HTML Address" w:semiHidden="1" w:unhideWhenUsed="1"/>
+    <w:lsdException w:name="HTML Cite" w:semiHidden="1" w:unhideWhenUsed="1"/>
+    <w:lsdException w:name="HTML Code" w:semiHidden="1" w:unhideWhenUsed="1"/>
+    <w:lsdException w:name="HTML Definition" w:semiHidden="1" w:unhideWhenUsed="1"/>
+    <w:lsdException w:name="HTML Keyboard" w:semiHidden="1" w:unhideWhenUsed="1"/>
+    <w:lsdException w:name="HTML Preformatted" w:semiHidden="1" w:unhideWhenUsed="1"/>
+    <w:lsdException w:name="HTML Sample" w:semiHidden="1" w:unhideWhenUsed="1"/>
+    <w:lsdException w:name="HTML Typewriter" w:semiHidden="1" w:unhideWhenUsed="1"/>
+    <w:lsdException w:name="HTML Variable" w:semiHidden="1" w:unhideWhenUsed="1"/>
+    <w:lsdException w:name="Normal Table" w:semiHidden="1" w:unhideWhenUsed="1"/>
+    <w:lsdException w:name="annotation subject" w:semiHidden="1" w:unhideWhenUsed="1"/>
+    <w:lsdException w:name="No List" w:semiHidden="1" w:unhideWhenUsed="1"/>
+    <w:lsdException w:name="Outline List 1" w:semiHidden="1" w:unhideWhenUsed="1"/>
+    <w:lsdException w:name="Outline List 2" w:semiHidden="1" w:unhideWhenUsed="1"/>
+    <w:lsdException w:name="Outline List 3" w:semiHidden="1" w:unhideWhenUsed="1"/>
+    <w:lsdException w:name="Table Simple 1" w:semiHidden="1" w:unhideWhenUsed="1"/>
+    <w:lsdException w:name="Table Simple 2" w:semiHidden="1" w:unhideWhenUsed="1"/>
+    <w:lsdException w:name="Table Simple 3" w:semiHidden="1" w:unhideWhenUsed="1"/>
+    <w:lsdException w:name="Table Classic 1" w:semiHidden="1" w:unhideWhenUsed="1"/>
+    <w:lsdException w:name="Table Classic 2" w:semiHidden="1" w:unhideWhenUsed="1"/>
+    <w:lsdException w:name="Table Classic 3" w:semiHidden="1" w:unhideWhenUsed="1"/>
+    <w:lsdException w:name="Table Classic 4" w:semiHidden="1" w:unhideWhenUsed="1"/>
+    <w:lsdException w:name="Table Colorful 1" w:semiHidden="1" w:unhideWhenUsed="1"/>
+    <w:lsdException w:name="Table Colorful 2" w:semiHidden="1" w:unhideWhenUsed="1"/>
+    <w:lsdException w:name="Table Colorful 3" w:semiHidden="1" w:unhideWhenUsed="1"/>
+    <w:lsdException w:name="Table Columns 1" w:semiHidden="1" w:unhideWhenUsed="1"/>
+    <w:lsdException w:name="Table Columns 2" w:semiHidden="1" w:unhideWhenUsed="1"/>
+    <w:lsdException w:name="Table Columns 3" w:semiHidden="1" w:unhideWhenUsed="1"/>
+    <w:lsdException w:name="Table Columns 4" w:semiHidden="1" w:unhideWhenUsed="1"/>
+    <w:lsdException w:name="Table Columns 5" w:semiHidden="1" w:unhideWhenUsed="1"/>
+    <w:lsdException w:name="Table Grid 1" w:semiHidden="1" w:unhideWhenUsed="1"/>
+    <w:lsdException w:name="Table Grid 2" w:semiHidden="1" w:unhideWhenUsed="1"/>
+    <w:lsdException w:name="Table Grid 3" w:semiHidden="1" w:unhideWhenUsed="1"/>
+    <w:lsdException w:name="Table Grid 4" w:semiHidden="1" w:unhideWhenUsed="1"/>
+    <w:lsdException w:name="Table Grid 5" w:semiHidden="1" w:unhideWhenUsed="1"/>
+    <w:lsdException w:name="Table Grid 6" w:semiHidden="1" w:unhideWhenUsed="1"/>
+    <w:lsdException w:name="Table Grid 7" w:semiHidden="1" w:unhideWhenUsed="1"/>
+    <w:lsdException w:name="Table Grid 8" w:semiHidden="1" w:unhideWhenUsed="1"/>
+    <w:lsdException w:name="Table List 1" w:semiHidden="1" w:unhideWhenUsed="1"/>
+    <w:lsdException w:name="Table List 2" w:semiHidden="1" w:unhideWhenUsed="1"/>
+    <w:lsdException w:name="Table List 3" w:semiHidden="1" w:unhideWhenUsed="1"/>
+    <w:lsdException w:name="Table List 4" w:semiHidden="1" w:unhideWhenUsed="1"/>
+    <w:lsdException w:name="Table List 5" w:semiHidden="1" w:unhideWhenUsed="1"/>
+    <w:lsdException w:name="Table List 6" w:semiHidden="1" w:unhideWhenUsed="1"/>
+    <w:lsdException w:name="Table List 7" w:semiHidden="1" w:unhideWhenUsed="1"/>
+    <w:lsdException w:name="Table List 8" w:semiHidden="1" w:unhideWhenUsed="1"/>
+    <w:lsdException w:name="Table 3D effects 1" w:semiHidden="1" w:unhideWhenUsed="1"/>
+    <w:lsdException w:name="Table 3D effects 2" w:semiHidden="1" w:unhideWhenUsed="1"/>
+    <w:lsdException w:name="Table 3D effects 3" w:semiHidden="1" w:unhideWhenUsed="1"/>
+    <w:lsdException w:name="Table Contemporary" w:semiHidden="1" w:unhideWhenUsed="1"/>
+    <w:lsdException w:name="Table Elegant" w:semiHidden="1" w:unhideWhenUsed="1"/>
+    <w:lsdException w:name="Table Professional" w:semiHidden="1" w:unhideWhenUsed="1"/>
+    <w:lsdException w:name="Table Subtle 1" w:semiHidden="1" w:unhideWhenUsed="1"/>
+    <w:lsdException w:name="Table Subtle 2" w:semiHidden="1" w:unhideWhenUsed="1"/>
+    <w:lsdException w:name="Table Web 1" w:semiHidden="1" w:unhideWhenUsed="1"/>
+    <w:lsdException w:name="Table Web 2" w:semiHidden="1" w:unhideWhenUsed="1"/>
+    <w:lsdException w:name="Table Web 3" w:semiHidden="1" w:unhideWhenUsed="1"/>
+    <w:lsdException w:name="Balloon Text" w:semiHidden="1" w:unhideWhenUsed="1"/>
+    <w:lsdException w:name="Table Grid" w:uiPriority="39"/>
+    <w:lsdException w:name="Table Theme" w:semiHidden="1" w:unhideWhenUsed="1"/>
+    <w:lsdException w:name="Placeholder Text" w:semiHidden="1"/>
+    <w:lsdException w:name="No Spacing" w:uiPriority="1" w:qFormat="1"/>
+    <w:lsdException w:name="Light Shading" w:uiPriority="60"/>
+    <w:lsdException w:name="Light List" w:uiPriority="61"/>
+    <w:lsdException w:name="Light Grid" w:uiPriority="62"/>
+    <w:lsdException w:name="Medium Shading 1" w:uiPriority="63"/>
+    <w:lsdException w:name="Medium Shading 2" w:uiPriority="64"/>
+    <w:lsdException w:name="Medium List 1" w:uiPriority="65"/>
+    <w:lsdException w:name="Medium List 2" w:uiPriority="66"/>
+    <w:lsdException w:name="Medium Grid 1" w:uiPriority="67"/>
+    <w:lsdException w:name="Medium Grid 2" w:uiPriority="68"/>
+    <w:lsdException w:name="Medium Grid 3" w:uiPriority="69"/>
+    <w:lsdException w:name="Dark List" w:uiPriority="70"/>
+    <w:lsdException w:name="Colorful Shading" w:uiPriority="71"/>
+    <w:lsdException w:name="Colorful List" w:uiPriority="72"/>
+    <w:lsdException w:name="Colorful Grid" w:uiPriority="73"/>
+    <w:lsdException w:name="Light Shading Accent 1" w:uiPriority="60"/>
+    <w:lsdException w:name="Light List Accent 1" w:uiPriority="61"/>
+    <w:lsdException w:name="Light Grid Accent 1" w:uiPriority="62"/>
+    <w:lsdException w:name="Medium Shading 1 Accent 1" w:uiPriority="63"/>
+    <w:lsdException w:name="Medium Shading 2 Accent 1" w:uiPriority="64"/>
+    <w:lsdException w:name="Medium List 1 Accent 1" w:uiPriority="65"/>
+    <w:lsdException w:name="Revision" w:semiHidden="1"/>
+    <w:lsdException w:name="List Paragraph" w:uiPriority="34" w:qFormat="1"/>
+    <w:lsdException w:name="Quote" w:uiPriority="29" w:qFormat="1"/>
+    <w:lsdException w:name="Intense Quote" w:uiPriority="30" w:qFormat="1"/>
+    <w:lsdException w:name="Medium List 2 Accent 1" w:uiPriority="66"/>
+    <w:lsdException w:name="Medium Grid 1 Accent 1" w:uiPriority="67"/>
+    <w:lsdException w:name="Medium Grid 2 Accent 1" w:uiPriority="68"/>
+    <w:lsdException w:name="Medium Grid 3 Accent 1" w:uiPriority="69"/>
+    <w:lsdException w:name="Dark List Accent 1" w:uiPriority="70"/>
+    <w:lsdException w:name="Colorful Shading Accent 1" w:uiPriority="71"/>
+    <w:lsdException w:name="Colorful List Accent 1" w:uiPriority="72"/>
+    <w:lsdException w:name="Colorful Grid Accent 1" w:uiPriority="73"/>
+    <w:lsdException w:name="Light Shading Accent 2" w:uiPriority="60"/>
+    <w:lsdException w:name="Light List Accent 2" w:uiPriority="61"/>
+    <w:lsdException w:name="Light Grid Accent 2" w:uiPriority="62"/>
+    <w:lsdException w:name="Medium Shading 1 Accent 2" w:uiPriority="63"/>
+    <w:lsdException w:name="Medium Shading 2 Accent 2" w:uiPriority="64"/>
+    <w:lsdException w:name="Medium List 1 Accent 2" w:uiPriority="65"/>
+    <w:lsdException w:name="Medium List 2 Accent 2" w:uiPriority="66"/>
+    <w:lsdException w:name="Medium Grid 1 Accent 2" w:uiPriority="67"/>
+    <w:lsdException w:name="Medium Grid 2 Accent 2" w:uiPriority="68"/>
+    <w:lsdException w:name="Medium Grid 3 Accent 2" w:uiPriority="69"/>
+    <w:lsdException w:name="Dark List Accent 2" w:uiPriority="70"/>
+    <w:lsdException w:name="Colorful Shading Accent 2" w:uiPriority="71"/>
+    <w:lsdException w:name="Colorful List Accent 2" w:uiPriority="72"/>
+    <w:lsdException w:name="Colorful Grid Accent 2" w:uiPriority="73"/>
+    <w:lsdException w:name="Light Shading Accent 3" w:uiPriority="60"/>
+    <w:lsdException w:name="Light List Accent 3" w:uiPriority="61"/>
+    <w:lsdException w:name="Light Grid Accent 3" w:uiPriority="62"/>
+    <w:lsdException w:name="Medium Shading 1 Accent 3" w:uiPriority="63"/>
+    <w:lsdException w:name="Medium Shading 2 Accent 3" w:uiPriority="64"/>
+    <w:lsdException w:name="Medium List 1 Accent 3" w:uiPriority="65"/>
+    <w:lsdException w:name="Medium List 2 Accent 3" w:uiPriority="66"/>
+    <w:lsdException w:name="Medium Grid 1 Accent 3" w:uiPriority="67"/>
+    <w:lsdException w:name="Medium Grid 2 Accent 3" w:uiPriority="68"/>
+    <w:lsdException w:name="Medium Grid 3 Accent 3" w:uiPriority="69"/>
+    <w:lsdException w:name="Dark List Accent 3" w:uiPriority="70"/>
+    <w:lsdException w:name="Colorful Shading Accent 3" w:uiPriority="71"/>
+    <w:lsdException w:name="Colorful List Accent 3" w:uiPriority="72"/>
+    <w:lsdException w:name="Colorful Grid Accent 3" w:uiPriority="73"/>
+    <w:lsdException w:name="Light Shading Accent 4" w:uiPriority="60"/>
+    <w:lsdException w:name="Light List Accent 4" w:uiPriority="61"/>
+    <w:lsdException w:name="Light Grid Accent 4" w:uiPriority="62"/>
+    <w:lsdException w:name="Medium Shading 1 Accent 4" w:uiPriority="63"/>
+    <w:lsdException w:name="Medium Shading 2 Accent 4" w:uiPriority="64"/>
+    <w:lsdException w:name="Medium List 1 Accent 4" w:uiPriority="65"/>
+    <w:lsdException w:name="Medium List 2 Accent 4" w:uiPriority="66"/>
+    <w:lsdException w:name="Medium Grid 1 Accent 4" w:uiPriority="67"/>
+    <w:lsdException w:name="Medium Grid 2 Accent 4" w:uiPriority="68"/>
+    <w:lsdException w:name="Medium Grid 3 Accent 4" w:uiPriority="69"/>
+    <w:lsdException w:name="Dark List Accent 4" w:uiPriority="70"/>
+    <w:lsdException w:name="Colorful Shading Accent 4" w:uiPriority="71"/>
+    <w:lsdException w:name="Colorful List Accent 4" w:uiPriority="72"/>
+    <w:lsdException w:name="Colorful Grid Accent 4" w:uiPriority="73"/>
+    <w:lsdException w:name="Light Shading Accent 5" w:uiPriority="60"/>
+    <w:lsdException w:name="Light List Accent 5" w:uiPriority="61"/>
+    <w:lsdException w:name="Light Grid Accent 5" w:uiPriority="62"/>
+    <w:lsdException w:name="Medium Shading 1 Accent 5" w:uiPriority="63"/>
+    <w:lsdException w:name="Medium Shading 2 Accent 5" w:uiPriority="64"/>
+    <w:lsdException w:name="Medium List 1 Accent 5" w:uiPriority="65"/>
+    <w:lsdException w:name="Medium List 2 Accent 5" w:uiPriority="66"/>
+    <w:lsdException w:name="Medium Grid 1 Accent 5" w:uiPriority="67"/>
+    <w:lsdException w:name="Medium Grid 2 Accent 5" w:uiPriority="68"/>
+    <w:lsdException w:name="Medium Grid 3 Accent 5" w:uiPriority="69"/>
+    <w:lsdException w:name="Dark List Accent 5" w:uiPriority="70"/>
+    <w:lsdException w:name="Colorful Shading Accent 5" w:uiPriority="71"/>
+    <w:lsdException w:name="Colorful List Accent 5" w:uiPriority="72"/>
+    <w:lsdException w:name="Colorful Grid Accent 5" w:uiPriority="73"/>
+    <w:lsdException w:name="Light Shading Accent 6" w:uiPriority="60"/>
+    <w:lsdException w:name="Light List Accent 6" w:uiPriority="61"/>
+    <w:lsdException w:name="Light Grid Accent 6" w:uiPriority="62"/>
+    <w:lsdException w:name="Medium Shading 1 Accent 6" w:uiPriority="63"/>
+    <w:lsdException w:name="Medium Shading 2 Accent 6" w:uiPriority="64"/>
+    <w:lsdException w:name="Medium List 1 Accent 6" w:uiPriority="65"/>
+    <w:lsdException w:name="Medium List 2 Accent 6" w:uiPriority="66"/>
+    <w:lsdException w:name="Medium Grid 1 Accent 6" w:uiPriority="67"/>
+    <w:lsdException w:name="Medium Grid 2 Accent 6" w:uiPriority="68"/>
+    <w:lsdException w:name="Medium Grid 3 Accent 6" w:uiPriority="69"/>
+    <w:lsdException w:name="Dark List Accent 6" w:uiPriority="70"/>
+    <w:lsdException w:name="Colorful Shading Accent 6" w:uiPriority="71"/>
+    <w:lsdException w:name="Colorful List Accent 6" w:uiPriority="72"/>
+    <w:lsdException w:name="Colorful Grid Accent 6" w:uiPriority="73"/>
+    <w:lsdException w:name="Subtle Emphasis" w:uiPriority="19" w:qFormat="1"/>
+    <w:lsdException w:name="Intense Emphasis" w:uiPriority="21" w:qFormat="1"/>
+    <w:lsdException w:name="Subtle Reference" w:uiPriority="31" w:qFormat="1"/>
+    <w:lsdException w:name="Intense Reference" w:uiPriority="32" w:qFormat="1"/>
+    <w:lsdException w:name="Book Title" w:uiPriority="33" w:qFormat="1"/>
+    <w:lsdException w:name="Bibliography" w:semiHidden="1" w:uiPriority="37" w:unhideWhenUsed="1"/>
+    <w:lsdException w:name="TOC Heading" w:semiHidden="1" w:uiPriority="39" w:unhideWhenUsed="1" w:qFormat="1"/>
+    <w:lsdException w:name="Plain Table 1" w:uiPriority="41"/>
+    <w:lsdException w:name="Plain Table 2" w:uiPriority="42"/>
+    <w:lsdException w:name="Plain Table 3" w:uiPriority="43"/>
+    <w:lsdException w:name="Plain Table 4" w:uiPriority="44"/>
+    <w:lsdException w:name="Plain Table 5" w:uiPriority="45"/>
+    <w:lsdException w:name="Grid Table Light" w:uiPriority="40"/>
+    <w:lsdException w:name="Grid Table 1 Light" w:uiPriority="46"/>
+    <w:lsdException w:name="Grid Table 2" w:uiPriority="47"/>
+    <w:lsdException w:name="Grid Table 3" w:uiPriority="48"/>
+    <w:lsdException w:name="Grid Table 4" w:uiPriority="49"/>
+    <w:lsdException w:name="Grid Table 5 Dark" w:uiPriority="50"/>
+    <w:lsdException w:name="Grid Table 6 Colorful" w:uiPriority="51"/>
+    <w:lsdException w:name="Grid Table 7 Colorful" w:uiPriority="52"/>
+    <w:lsdException w:name="Grid Table 1 Light Accent 1" w:uiPriority="46"/>
+    <w:lsdException w:name="Grid Table 2 Accent 1" w:uiPriority="47"/>
+    <w:lsdException w:name="Grid Table 3 Accent 1" w:uiPriority="48"/>
+    <w:lsdException w:name="Grid Table 4 Accent 1" w:uiPriority="49"/>
+    <w:lsdException w:name="Grid Table 5 Dark Accent 1" w:uiPriority="50"/>
+    <w:lsdException w:name="Grid Table 6 Colorful Accent 1" w:uiPriority="51"/>
+    <w:lsdException w:name="Grid Table 7 Colorful Accent 1" w:uiPriority="52"/>
+    <w:lsdException w:name="Grid Table 1 Light Accent 2" w:uiPriority="46"/>
+    <w:lsdException w:name="Grid Table 2 Accent 2" w:uiPriority="47"/>
+    <w:lsdException w:name="Grid Table 3 Accent 2" w:uiPriority="48"/>
+    <w:lsdException w:name="Grid Table 4 Accent 2" w:uiPriority="49"/>
+    <w:lsdException w:name="Grid Table 5 Dark Accent 2" w:uiPriority="50"/>
+    <w:lsdException w:name="Grid Table 6 Colorful Accent 2" w:uiPriority="51"/>
+    <w:lsdException w:name="Grid Table 7 Colorful Accent 2" w:uiPriority="52"/>
+    <w:lsdException w:name="Grid Table 1 Light Accent 3" w:uiPriority="46"/>
+    <w:lsdException w:name="Grid Table 2 Accent 3" w:uiPriority="47"/>
+    <w:lsdException w:name="Grid Table 3 Accent 3" w:uiPriority="48"/>
+    <w:lsdException w:name="Grid Table 4 Accent 3" w:uiPriority="49"/>
+    <w:lsdException w:name="Grid Table 5 Dark Accent 3" w:uiPriority="50"/>
+    <w:lsdException w:name="Grid Table 6 Colorful Accent 3" w:uiPriority="51"/>
+    <w:lsdException w:name="Grid Table 7 Colorful Accent 3" w:uiPriority="52"/>
+    <w:lsdException w:name="Grid Table 1 Light Accent 4" w:uiPriority="46"/>
+    <w:lsdException w:name="Grid Table 2 Accent 4" w:uiPriority="47"/>
+    <w:lsdException w:name="Grid Table 3 Accent 4" w:uiPriority="48"/>
+    <w:lsdException w:name="Grid Table 4 Accent 4" w:uiPriority="49"/>
+    <w:lsdException w:name="Grid Table 5 Dark Accent 4" w:uiPriority="50"/>
+    <w:lsdException w:name="Grid Table 6 Colorful Accent 4" w:uiPriority="51"/>
+    <w:lsdException w:name="Grid Table 7 Colorful Accent 4" w:uiPriority="52"/>
+    <w:lsdException w:name="Grid Table 1 Light Accent 5" w:uiPriority="46"/>
+    <w:lsdException w:name="Grid Table 2 Accent 5" w:uiPriority="47"/>
+    <w:lsdException w:name="Grid Table 3 Accent 5" w:uiPriority="48"/>
+    <w:lsdException w:name="Grid Table 4 Accent 5" w:uiPriority="49"/>
+    <w:lsdException w:name="Grid Table 5 Dark Accent 5" w:uiPriority="50"/>
+    <w:lsdException w:name="Grid Table 6 Colorful Accent 5" w:uiPriority="51"/>
+    <w:lsdException w:name="Grid Table 7 Colorful Accent 5" w:uiPriority="52"/>
+    <w:lsdException w:name="Grid Table 1 Light Accent 6" w:uiPriority="46"/>
+    <w:lsdException w:name="Grid Table 2 Accent 6" w:uiPriority="47"/>
+    <w:lsdException w:name="Grid Table 3 Accent 6" w:uiPriority="48"/>
+    <w:lsdException w:name="Grid Table 4 Accent 6" w:uiPriority="49"/>
+    <w:lsdException w:name="Grid Table 5 Dark Accent 6" w:uiPriority="50"/>
+    <w:lsdException w:name="Grid Table 6 Colorful Accent 6" w:uiPriority="51"/>
+    <w:lsdException w:name="Grid Table 7 Colorful Accent 6" w:uiPriority="52"/>
+    <w:lsdException w:name="List Table 1 Light" w:uiPriority="46"/>
+    <w:lsdException w:name="List Table 2" w:uiPriority="47"/>
+    <w:lsdException w:name="List Table 3" w:uiPriority="48"/>
+    <w:lsdException w:name="List Table 4" w:uiPriority="49"/>
+    <w:lsdException w:name="List Table 5 Dark" w:uiPriority="50"/>
+    <w:lsdException w:name="List Table 6 Colorful" w:uiPriority="51"/>
+    <w:lsdException w:name="List Table 7 Colorful" w:uiPriority="52"/>
+    <w:lsdException w:name="List Table 1 Light Accent 1" w:uiPriority="46"/>
+    <w:lsdException w:name="List Table 2 Accent 1" w:uiPriority="47"/>
+    <w:lsdException w:name="List Table 3 Accent 1" w:uiPriority="48"/>
+    <w:lsdException w:name="List Table 4 Accent 1" w:uiPriority="49"/>
+    <w:lsdException w:name="List Table 5 Dark Accent 1" w:uiPriority="50"/>
+    <w:lsdException w:name="List Table 6 Colorful Accent 1" w:uiPriority="51"/>
+    <w:lsdException w:name="List Table 7 Colorful Accent 1" w:uiPriority="52"/>
+    <w:lsdException w:name="List Table 1 Light Accent 2" w:uiPriority="46"/>
+    <w:lsdException w:name="List Table 2 Accent 2" w:uiPriority="47"/>
+    <w:lsdException w:name="List Table 3 Accent 2" w:uiPriority="48"/>
+    <w:lsdException w:name="List Table 4 Accent 2" w:uiPriority="49"/>
+    <w:lsdException w:name="List Table 5 Dark Accent 2" w:uiPriority="50"/>
+    <w:lsdException w:name="List Table 6 Colorful Accent 2" w:uiPriority="51"/>
+    <w:lsdException w:name="List Table 7 Colorful Accent 2" w:uiPriority="52"/>
+    <w:lsdException w:name="List Table 1 Light Accent 3" w:uiPriority="46"/>
+    <w:lsdException w:name="List Table 2 Accent 3" w:uiPriority="47"/>
+    <w:lsdException w:name="List Table 3 Accent 3" w:uiPriority="48"/>
+    <w:lsdException w:name="List Table 4 Accent 3" w:uiPriority="49"/>
+    <w:lsdException w:name="List Table 5 Dark Accent 3" w:uiPriority="50"/>
+    <w:lsdException w:name="List Table 6 Colorful Accent 3" w:uiPriority="51"/>
+    <w:lsdException w:name="List Table 7 Colorful Accent 3" w:uiPriority="52"/>
+    <w:lsdException w:name="List Table 1 Light Accent 4" w:uiPriority="46"/>
+    <w:lsdException w:name="List Table 2 Accent 4" w:uiPriority="47"/>
+    <w:lsdException w:name="List Table 3 Accent 4" w:uiPriority="48"/>
+    <w:lsdException w:name="List Table 4 Accent 4" w:uiPriority="49"/>
+    <w:lsdException w:name="List Table 5 Dark Accent 4" w:uiPriority="50"/>
+    <w:lsdException w:name="List Table 6 Colorful Accent 4" w:uiPriority="51"/>
+    <w:lsdException w:name="List Table 7 Colorful Accent 4" w:uiPriority="52"/>
+    <w:lsdException w:name="List Table 1 Light Accent 5" w:uiPriority="46"/>
+    <w:lsdException w:name="List Table 2 Accent 5" w:uiPriority="47"/>
+    <w:lsdException w:name="List Table 3 Accent 5" w:uiPriority="48"/>
+    <w:lsdException w:name="List Table 4 Accent 5" w:uiPriority="49"/>
+    <w:lsdException w:name="List Table 5 Dark Accent 5" w:uiPriority="50"/>
+    <w:lsdException w:name="List Table 6 Colorful Accent 5" w:uiPriority="51"/>
+    <w:lsdException w:name="List Table 7 Colorful Accent 5" w:uiPriority="52"/>
+    <w:lsdException w:name="List Table 1 Light Accent 6" w:uiPriority="46"/>
+    <w:lsdException w:name="List Table 2 Accent 6" w:uiPriority="47"/>
+    <w:lsdException w:name="List Table 3 Accent 6" w:uiPriority="48"/>
+    <w:lsdException w:name="List Table 4 Accent 6" w:uiPriority="49"/>
+    <w:lsdException w:name="List Table 5 Dark Accent 6" w:uiPriority="50"/>
+    <w:lsdException w:name="List Table 6 Colorful Accent 6" w:uiPriority="51"/>
+    <w:lsdException w:name="List Table 7 Colorful Accent 6" w:uiPriority="52"/>
+  </w:latentStyles>
+  <w:style w:type="paragraph" w:default="1" w:styleId="Normal">
+    <w:name w:val="Normal"/>
+    <w:qFormat/>
+  </w:style>
+  <w:style w:type="character" w:default="1" w:styleId="DefaultParagraphFont">
+    <w:name w:val="Default Paragraph Font"/>
+    <w:uiPriority w:val="1"/>
+    <w:semiHidden/>
+    <w:unhideWhenUsed/>
+  </w:style>
+  <w:style w:type="table" w:default="1" w:styleId="TableNormal">
+    <w:name w:val="Normal Table"/>
+    <w:uiPriority w:val="99"/>
+    <w:semiHidden/>
+    <w:unhideWhenUsed/>
+    <w:tblPr>
+      <w:tblInd w:w="0" w:type="dxa"/>
+      <w:tblCellMar>
+        <w:top w:w="0" w:type="dxa"/>
+        <w:left w:w="108" w:type="dxa"/>
+        <w:bottom w:w="0" w:type="dxa"/>
+        <w:right w:w="108" w:type="dxa"/>
+      </w:tblCellMar>
+    </w:tblPr>
+  </w:style>
+  <w:style w:type="numbering" w:default="1" w:styleId="NoList">
+    <w:name w:val="No List"/>
+    <w:uiPriority w:val="99"/>
+    <w:semiHidden/>
+    <w:unhideWhenUsed/>
+  </w:style>
+  <w:style w:type="paragraph" w:customStyle="1" w:styleId="2EB9875E6049486380C80E502FF0D126">
+    <w:name w:val="2EB9875E6049486380C80E502FF0D126"/>
+    <w:rsid w:val="00724812"/>
+  </w:style>
+</w:styles>
+</file>
+
+<file path=word/glossary/webSettings.xml><?xml version="1.0" encoding="utf-8"?>
+<w:webSettings xmlns:mc="http://schemas.openxmlformats.org/markup-compatibility/2006" xmlns:r="http://schemas.openxmlformats.org/officeDocument/2006/relationships" xmlns:w="http://schemas.openxmlformats.org/wordprocessingml/2006/main" xmlns:w14="http://schemas.microsoft.com/office/word/2010/wordml" xmlns:w15="http://schemas.microsoft.com/office/word/2012/wordml" mc:Ignorable="w14 w15">
+  <w:optimizeForBrowser/>
+  <w:allowPNG/>
+</w:webSettings>
 </file>
 
 <file path=word/theme/theme1.xml><?xml version="1.0" encoding="utf-8"?>

</xml_diff>